<commit_message>
Fin de programa. En proceso de añadir documentacion ordenar datos y depurar codigo sobrante
</commit_message>
<xml_diff>
--- a/Proyecto_Final_Git/archivos/manual.docx
+++ b/Proyecto_Final_Git/archivos/manual.docx
@@ -362,6 +362,13 @@
     </w:p>
     <w:sdt>
       <w:sdtPr>
+        <w:rPr>
+          <w:rFonts w:asciiTheme="minorHAnsi" w:eastAsiaTheme="minorHAnsi" w:hAnsiTheme="minorHAnsi" w:cstheme="minorBidi"/>
+          <w:color w:val="auto"/>
+          <w:sz w:val="22"/>
+          <w:szCs w:val="22"/>
+          <w:lang w:eastAsia="en-US"/>
+        </w:rPr>
         <w:id w:val="-435517"/>
         <w:docPartObj>
           <w:docPartGallery w:val="Table of Contents"/>
@@ -370,13 +377,8 @@
       </w:sdtPr>
       <w:sdtEndPr>
         <w:rPr>
-          <w:rFonts w:asciiTheme="minorHAnsi" w:eastAsiaTheme="minorHAnsi" w:hAnsiTheme="minorHAnsi" w:cstheme="minorBidi"/>
           <w:b/>
           <w:bCs/>
-          <w:color w:val="auto"/>
-          <w:sz w:val="22"/>
-          <w:szCs w:val="22"/>
-          <w:lang w:eastAsia="en-US"/>
         </w:rPr>
       </w:sdtEndPr>
       <w:sdtContent>
@@ -411,7 +413,7 @@
           <w:r>
             <w:fldChar w:fldCharType="separate"/>
           </w:r>
-          <w:hyperlink w:anchor="_Toc92284537" w:history="1">
+          <w:hyperlink w:anchor="_Toc92373436" w:history="1">
             <w:r>
               <w:rPr>
                 <w:rStyle w:val="Hipervnculo"/>
@@ -436,7 +438,7 @@
                 <w:bCs/>
                 <w:noProof/>
               </w:rPr>
-              <w:t>DE QUE TRATA EL VIDEOJUEGO</w:t>
+              <w:t>INSTALACION</w:t>
             </w:r>
             <w:r>
               <w:rPr>
@@ -457,7 +459,7 @@
                 <w:noProof/>
                 <w:webHidden/>
               </w:rPr>
-              <w:instrText xml:space="preserve"> PAGEREF _Toc92284537 \h </w:instrText>
+              <w:instrText xml:space="preserve"> PAGEREF _Toc92373436 \h </w:instrText>
             </w:r>
             <w:r>
               <w:rPr>
@@ -501,7 +503,7 @@
               <w:lang w:eastAsia="es-ES"/>
             </w:rPr>
           </w:pPr>
-          <w:hyperlink w:anchor="_Toc92284538" w:history="1">
+          <w:hyperlink w:anchor="_Toc92373437" w:history="1">
             <w:r>
               <w:rPr>
                 <w:rStyle w:val="Hipervnculo"/>
@@ -526,7 +528,7 @@
                 <w:bCs/>
                 <w:noProof/>
               </w:rPr>
-              <w:t>COMO SE JUEGA</w:t>
+              <w:t>DE QUE TRATA EL VIDEOJUEGO</w:t>
             </w:r>
             <w:r>
               <w:rPr>
@@ -547,7 +549,7 @@
                 <w:noProof/>
                 <w:webHidden/>
               </w:rPr>
-              <w:instrText xml:space="preserve"> PAGEREF _Toc92284538 \h </w:instrText>
+              <w:instrText xml:space="preserve"> PAGEREF _Toc92373437 \h </w:instrText>
             </w:r>
             <w:r>
               <w:rPr>
@@ -591,7 +593,7 @@
               <w:lang w:eastAsia="es-ES"/>
             </w:rPr>
           </w:pPr>
-          <w:hyperlink w:anchor="_Toc92284539" w:history="1">
+          <w:hyperlink w:anchor="_Toc92373438" w:history="1">
             <w:r>
               <w:rPr>
                 <w:rStyle w:val="Hipervnculo"/>
@@ -616,7 +618,7 @@
                 <w:bCs/>
                 <w:noProof/>
               </w:rPr>
-              <w:t>COMO GANAR</w:t>
+              <w:t>COMO SE JUEGA</w:t>
             </w:r>
             <w:r>
               <w:rPr>
@@ -637,7 +639,7 @@
                 <w:noProof/>
                 <w:webHidden/>
               </w:rPr>
-              <w:instrText xml:space="preserve"> PAGEREF _Toc92284539 \h </w:instrText>
+              <w:instrText xml:space="preserve"> PAGEREF _Toc92373438 \h </w:instrText>
             </w:r>
             <w:r>
               <w:rPr>
@@ -657,7 +659,7 @@
                 <w:noProof/>
                 <w:webHidden/>
               </w:rPr>
-              <w:t>2</w:t>
+              <w:t>1</w:t>
             </w:r>
             <w:r>
               <w:rPr>
@@ -681,7 +683,7 @@
               <w:lang w:eastAsia="es-ES"/>
             </w:rPr>
           </w:pPr>
-          <w:hyperlink w:anchor="_Toc92284540" w:history="1">
+          <w:hyperlink w:anchor="_Toc92373439" w:history="1">
             <w:r>
               <w:rPr>
                 <w:rStyle w:val="Hipervnculo"/>
@@ -706,7 +708,7 @@
                 <w:bCs/>
                 <w:noProof/>
               </w:rPr>
-              <w:t>POR QUE HE PERDIDO</w:t>
+              <w:t>COMO GANAR</w:t>
             </w:r>
             <w:r>
               <w:rPr>
@@ -727,7 +729,7 @@
                 <w:noProof/>
                 <w:webHidden/>
               </w:rPr>
-              <w:instrText xml:space="preserve"> PAGEREF _Toc92284540 \h </w:instrText>
+              <w:instrText xml:space="preserve"> PAGEREF _Toc92373439 \h </w:instrText>
             </w:r>
             <w:r>
               <w:rPr>
@@ -771,7 +773,7 @@
               <w:lang w:eastAsia="es-ES"/>
             </w:rPr>
           </w:pPr>
-          <w:hyperlink w:anchor="_Toc92284541" w:history="1">
+          <w:hyperlink w:anchor="_Toc92373440" w:history="1">
             <w:r>
               <w:rPr>
                 <w:rStyle w:val="Hipervnculo"/>
@@ -796,7 +798,7 @@
                 <w:bCs/>
                 <w:noProof/>
               </w:rPr>
-              <w:t>CONFIGURACION INICIAL</w:t>
+              <w:t>¿POR QUE HE PERDIDO?</w:t>
             </w:r>
             <w:r>
               <w:rPr>
@@ -817,7 +819,7 @@
                 <w:noProof/>
                 <w:webHidden/>
               </w:rPr>
-              <w:instrText xml:space="preserve"> PAGEREF _Toc92284541 \h </w:instrText>
+              <w:instrText xml:space="preserve"> PAGEREF _Toc92373440 \h </w:instrText>
             </w:r>
             <w:r>
               <w:rPr>
@@ -837,7 +839,7 @@
                 <w:noProof/>
                 <w:webHidden/>
               </w:rPr>
-              <w:t>3</w:t>
+              <w:t>2</w:t>
             </w:r>
             <w:r>
               <w:rPr>
@@ -861,7 +863,7 @@
               <w:lang w:eastAsia="es-ES"/>
             </w:rPr>
           </w:pPr>
-          <w:hyperlink w:anchor="_Toc92284542" w:history="1">
+          <w:hyperlink w:anchor="_Toc92373441" w:history="1">
             <w:r>
               <w:rPr>
                 <w:rStyle w:val="Hipervnculo"/>
@@ -886,7 +888,7 @@
                 <w:bCs/>
                 <w:noProof/>
               </w:rPr>
-              <w:t>CAMBIAR CONFIGURACION ACTUAL</w:t>
+              <w:t>CONFIGURACION INICIAL</w:t>
             </w:r>
             <w:r>
               <w:rPr>
@@ -907,7 +909,7 @@
                 <w:noProof/>
                 <w:webHidden/>
               </w:rPr>
-              <w:instrText xml:space="preserve"> PAGEREF _Toc92284542 \h </w:instrText>
+              <w:instrText xml:space="preserve"> PAGEREF _Toc92373441 \h </w:instrText>
             </w:r>
             <w:r>
               <w:rPr>
@@ -927,7 +929,7 @@
                 <w:noProof/>
                 <w:webHidden/>
               </w:rPr>
-              <w:t>4</w:t>
+              <w:t>3</w:t>
             </w:r>
             <w:r>
               <w:rPr>
@@ -951,7 +953,7 @@
               <w:lang w:eastAsia="es-ES"/>
             </w:rPr>
           </w:pPr>
-          <w:hyperlink w:anchor="_Toc92284543" w:history="1">
+          <w:hyperlink w:anchor="_Toc92373442" w:history="1">
             <w:r>
               <w:rPr>
                 <w:rStyle w:val="Hipervnculo"/>
@@ -976,7 +978,7 @@
                 <w:bCs/>
                 <w:noProof/>
               </w:rPr>
-              <w:t>COMO REINICIAR LA PARTIDA</w:t>
+              <w:t>CAMBIAR CONFIGURACION ACTUAL</w:t>
             </w:r>
             <w:r>
               <w:rPr>
@@ -997,7 +999,7 @@
                 <w:noProof/>
                 <w:webHidden/>
               </w:rPr>
-              <w:instrText xml:space="preserve"> PAGEREF _Toc92284543 \h </w:instrText>
+              <w:instrText xml:space="preserve"> PAGEREF _Toc92373442 \h </w:instrText>
             </w:r>
             <w:r>
               <w:rPr>
@@ -1041,7 +1043,7 @@
               <w:lang w:eastAsia="es-ES"/>
             </w:rPr>
           </w:pPr>
-          <w:hyperlink w:anchor="_Toc92284544" w:history="1">
+          <w:hyperlink w:anchor="_Toc92373443" w:history="1">
             <w:r>
               <w:rPr>
                 <w:rStyle w:val="Hipervnculo"/>
@@ -1066,7 +1068,7 @@
                 <w:bCs/>
                 <w:noProof/>
               </w:rPr>
-              <w:t>RANKING</w:t>
+              <w:t>COMO REINICIAR LA PARTIDA</w:t>
             </w:r>
             <w:r>
               <w:rPr>
@@ -1087,7 +1089,7 @@
                 <w:noProof/>
                 <w:webHidden/>
               </w:rPr>
-              <w:instrText xml:space="preserve"> PAGEREF _Toc92284544 \h </w:instrText>
+              <w:instrText xml:space="preserve"> PAGEREF _Toc92373443 \h </w:instrText>
             </w:r>
             <w:r>
               <w:rPr>
@@ -1107,7 +1109,7 @@
                 <w:noProof/>
                 <w:webHidden/>
               </w:rPr>
-              <w:t>5</w:t>
+              <w:t>4</w:t>
             </w:r>
             <w:r>
               <w:rPr>
@@ -1131,7 +1133,7 @@
               <w:lang w:eastAsia="es-ES"/>
             </w:rPr>
           </w:pPr>
-          <w:hyperlink w:anchor="_Toc92284545" w:history="1">
+          <w:hyperlink w:anchor="_Toc92373444" w:history="1">
             <w:r>
               <w:rPr>
                 <w:rStyle w:val="Hipervnculo"/>
@@ -1156,7 +1158,7 @@
                 <w:bCs/>
                 <w:noProof/>
               </w:rPr>
-              <w:t>ACCESIBILIDAD</w:t>
+              <w:t>RANKING</w:t>
             </w:r>
             <w:r>
               <w:rPr>
@@ -1177,7 +1179,7 @@
                 <w:noProof/>
                 <w:webHidden/>
               </w:rPr>
-              <w:instrText xml:space="preserve"> PAGEREF _Toc92284545 \h </w:instrText>
+              <w:instrText xml:space="preserve"> PAGEREF _Toc92373444 \h </w:instrText>
             </w:r>
             <w:r>
               <w:rPr>
@@ -1197,7 +1199,7 @@
                 <w:noProof/>
                 <w:webHidden/>
               </w:rPr>
-              <w:t>6</w:t>
+              <w:t>5</w:t>
             </w:r>
             <w:r>
               <w:rPr>
@@ -1212,7 +1214,6 @@
           <w:pPr>
             <w:pStyle w:val="TDC1"/>
             <w:tabs>
-              <w:tab w:val="left" w:pos="660"/>
               <w:tab w:val="right" w:leader="dot" w:pos="8494"/>
             </w:tabs>
             <w:rPr>
@@ -1221,7 +1222,7 @@
               <w:lang w:eastAsia="es-ES"/>
             </w:rPr>
           </w:pPr>
-          <w:hyperlink w:anchor="_Toc92284546" w:history="1">
+          <w:hyperlink w:anchor="_Toc92373445" w:history="1">
             <w:r>
               <w:rPr>
                 <w:rStyle w:val="Hipervnculo"/>
@@ -1229,15 +1230,7 @@
                 <w:bCs/>
                 <w:noProof/>
               </w:rPr>
-              <w:t>10.</w:t>
-            </w:r>
-            <w:r>
-              <w:rPr>
-                <w:rFonts w:eastAsiaTheme="minorEastAsia"/>
-                <w:noProof/>
-                <w:lang w:eastAsia="es-ES"/>
-              </w:rPr>
-              <w:tab/>
+              <w:t xml:space="preserve">10. </w:t>
             </w:r>
             <w:r>
               <w:rPr>
@@ -1246,7 +1239,16 @@
                 <w:bCs/>
                 <w:noProof/>
               </w:rPr>
-              <w:t>ACCEDER AL MANUAL</w:t>
+              <w:t xml:space="preserve">  </w:t>
+            </w:r>
+            <w:r>
+              <w:rPr>
+                <w:rStyle w:val="Hipervnculo"/>
+                <w:b/>
+                <w:bCs/>
+                <w:noProof/>
+              </w:rPr>
+              <w:t>ACCESIBILIDAD</w:t>
             </w:r>
             <w:r>
               <w:rPr>
@@ -1267,7 +1269,7 @@
                 <w:noProof/>
                 <w:webHidden/>
               </w:rPr>
-              <w:instrText xml:space="preserve"> PAGEREF _Toc92284546 \h </w:instrText>
+              <w:instrText xml:space="preserve"> PAGEREF _Toc92373445 \h </w:instrText>
             </w:r>
             <w:r>
               <w:rPr>
@@ -1287,7 +1289,7 @@
                 <w:noProof/>
                 <w:webHidden/>
               </w:rPr>
-              <w:t>7</w:t>
+              <w:t>6</w:t>
             </w:r>
             <w:r>
               <w:rPr>
@@ -1302,7 +1304,6 @@
           <w:pPr>
             <w:pStyle w:val="TDC1"/>
             <w:tabs>
-              <w:tab w:val="left" w:pos="660"/>
               <w:tab w:val="right" w:leader="dot" w:pos="8494"/>
             </w:tabs>
             <w:rPr>
@@ -1311,7 +1312,7 @@
               <w:lang w:eastAsia="es-ES"/>
             </w:rPr>
           </w:pPr>
-          <w:hyperlink w:anchor="_Toc92284547" w:history="1">
+          <w:hyperlink w:anchor="_Toc92373446" w:history="1">
             <w:r>
               <w:rPr>
                 <w:rStyle w:val="Hipervnculo"/>
@@ -1319,15 +1320,7 @@
                 <w:bCs/>
                 <w:noProof/>
               </w:rPr>
-              <w:t>11.</w:t>
-            </w:r>
-            <w:r>
-              <w:rPr>
-                <w:rFonts w:eastAsiaTheme="minorEastAsia"/>
-                <w:noProof/>
-                <w:lang w:eastAsia="es-ES"/>
-              </w:rPr>
-              <w:tab/>
+              <w:t xml:space="preserve">11. </w:t>
             </w:r>
             <w:r>
               <w:rPr>
@@ -1336,7 +1329,16 @@
                 <w:bCs/>
                 <w:noProof/>
               </w:rPr>
-              <w:t>ACERCA DE … PROGRAMADORES</w:t>
+              <w:t xml:space="preserve">  </w:t>
+            </w:r>
+            <w:r>
+              <w:rPr>
+                <w:rStyle w:val="Hipervnculo"/>
+                <w:b/>
+                <w:bCs/>
+                <w:noProof/>
+              </w:rPr>
+              <w:t>ACCEDER AL MANUAL</w:t>
             </w:r>
             <w:r>
               <w:rPr>
@@ -1357,7 +1359,7 @@
                 <w:noProof/>
                 <w:webHidden/>
               </w:rPr>
-              <w:instrText xml:space="preserve"> PAGEREF _Toc92284547 \h </w:instrText>
+              <w:instrText xml:space="preserve"> PAGEREF _Toc92373446 \h </w:instrText>
             </w:r>
             <w:r>
               <w:rPr>
@@ -1377,7 +1379,7 @@
                 <w:noProof/>
                 <w:webHidden/>
               </w:rPr>
-              <w:t>8</w:t>
+              <w:t>7</w:t>
             </w:r>
             <w:r>
               <w:rPr>
@@ -1392,7 +1394,6 @@
           <w:pPr>
             <w:pStyle w:val="TDC1"/>
             <w:tabs>
-              <w:tab w:val="left" w:pos="660"/>
               <w:tab w:val="right" w:leader="dot" w:pos="8494"/>
             </w:tabs>
             <w:rPr>
@@ -1401,7 +1402,7 @@
               <w:lang w:eastAsia="es-ES"/>
             </w:rPr>
           </w:pPr>
-          <w:hyperlink w:anchor="_Toc92284548" w:history="1">
+          <w:hyperlink w:anchor="_Toc92373447" w:history="1">
             <w:r>
               <w:rPr>
                 <w:rStyle w:val="Hipervnculo"/>
@@ -1409,15 +1410,7 @@
                 <w:bCs/>
                 <w:noProof/>
               </w:rPr>
-              <w:t>12.</w:t>
-            </w:r>
-            <w:r>
-              <w:rPr>
-                <w:rFonts w:eastAsiaTheme="minorEastAsia"/>
-                <w:noProof/>
-                <w:lang w:eastAsia="es-ES"/>
-              </w:rPr>
-              <w:tab/>
+              <w:t xml:space="preserve">12. </w:t>
             </w:r>
             <w:r>
               <w:rPr>
@@ -1426,7 +1419,16 @@
                 <w:bCs/>
                 <w:noProof/>
               </w:rPr>
-              <w:t>EASTER EGG</w:t>
+              <w:t xml:space="preserve">  </w:t>
+            </w:r>
+            <w:r>
+              <w:rPr>
+                <w:rStyle w:val="Hipervnculo"/>
+                <w:b/>
+                <w:bCs/>
+                <w:noProof/>
+              </w:rPr>
+              <w:t>ACERCA DE … PROGRAMADORES</w:t>
             </w:r>
             <w:r>
               <w:rPr>
@@ -1447,7 +1449,7 @@
                 <w:noProof/>
                 <w:webHidden/>
               </w:rPr>
-              <w:instrText xml:space="preserve"> PAGEREF _Toc92284548 \h </w:instrText>
+              <w:instrText xml:space="preserve"> PAGEREF _Toc92373447 \h </w:instrText>
             </w:r>
             <w:r>
               <w:rPr>
@@ -1467,7 +1469,7 @@
                 <w:noProof/>
                 <w:webHidden/>
               </w:rPr>
-              <w:t>9</w:t>
+              <w:t>8</w:t>
             </w:r>
             <w:r>
               <w:rPr>
@@ -1482,7 +1484,6 @@
           <w:pPr>
             <w:pStyle w:val="TDC1"/>
             <w:tabs>
-              <w:tab w:val="left" w:pos="660"/>
               <w:tab w:val="right" w:leader="dot" w:pos="8494"/>
             </w:tabs>
             <w:rPr>
@@ -1491,7 +1492,7 @@
               <w:lang w:eastAsia="es-ES"/>
             </w:rPr>
           </w:pPr>
-          <w:hyperlink w:anchor="_Toc92284549" w:history="1">
+          <w:hyperlink w:anchor="_Toc92373448" w:history="1">
             <w:r>
               <w:rPr>
                 <w:rStyle w:val="Hipervnculo"/>
@@ -1499,15 +1500,7 @@
                 <w:bCs/>
                 <w:noProof/>
               </w:rPr>
-              <w:t>13.</w:t>
-            </w:r>
-            <w:r>
-              <w:rPr>
-                <w:rFonts w:eastAsiaTheme="minorEastAsia"/>
-                <w:noProof/>
-                <w:lang w:eastAsia="es-ES"/>
-              </w:rPr>
-              <w:tab/>
+              <w:t xml:space="preserve">13. </w:t>
             </w:r>
             <w:r>
               <w:rPr>
@@ -1516,7 +1509,16 @@
                 <w:bCs/>
                 <w:noProof/>
               </w:rPr>
-              <w:t>INSTALACION</w:t>
+              <w:t xml:space="preserve">  </w:t>
+            </w:r>
+            <w:r>
+              <w:rPr>
+                <w:rStyle w:val="Hipervnculo"/>
+                <w:b/>
+                <w:bCs/>
+                <w:noProof/>
+              </w:rPr>
+              <w:t>EASTER EGG</w:t>
             </w:r>
             <w:r>
               <w:rPr>
@@ -1537,7 +1539,7 @@
                 <w:noProof/>
                 <w:webHidden/>
               </w:rPr>
-              <w:instrText xml:space="preserve"> PAGEREF _Toc92284549 \h </w:instrText>
+              <w:instrText xml:space="preserve"> PAGEREF _Toc92373448 \h </w:instrText>
             </w:r>
             <w:r>
               <w:rPr>
@@ -1630,6 +1632,7 @@
           <w:szCs w:val="44"/>
         </w:rPr>
       </w:pPr>
+      <w:bookmarkStart w:id="0" w:name="_Toc92373436"/>
       <w:r>
         <w:rPr>
           <w:b/>
@@ -1637,17 +1640,7 @@
           <w:sz w:val="44"/>
           <w:szCs w:val="44"/>
         </w:rPr>
-        <w:t xml:space="preserve"> </w:t>
-      </w:r>
-      <w:bookmarkStart w:id="0" w:name="_Toc92284537"/>
-      <w:r>
-        <w:rPr>
-          <w:b/>
-          <w:bCs/>
-          <w:sz w:val="44"/>
-          <w:szCs w:val="44"/>
-        </w:rPr>
-        <w:t>DE QUE TRATA EL VIDEOJUEGO</w:t>
+        <w:t>INSTALACION</w:t>
       </w:r>
       <w:bookmarkEnd w:id="0"/>
     </w:p>
@@ -1661,7 +1654,15 @@
         <w:jc w:val="both"/>
       </w:pPr>
       <w:r>
-        <w:t>El videojuego llamado Rasca &amp; Pica trata de encontrar a un malvado ratón que se esconde dentro de una serie de casillas antes de que se coma nuestro queso.</w:t>
+        <w:t>El videojuego no requiere instalación, pero puede encontrar el ejecutable aparte del código en la carpeta adjunta en el ZIP llamada “</w:t>
+      </w:r>
+      <w:proofErr w:type="spellStart"/>
+      <w:r>
+        <w:t>Rasca&amp;Pica_ElVideojuego</w:t>
+      </w:r>
+      <w:proofErr w:type="spellEnd"/>
+      <w:r>
+        <w:t>”.</w:t>
       </w:r>
     </w:p>
     <w:p>
@@ -1693,7 +1694,7 @@
         </w:rPr>
         <w:t xml:space="preserve"> </w:t>
       </w:r>
-      <w:bookmarkStart w:id="1" w:name="_Toc92284538"/>
+      <w:bookmarkStart w:id="1" w:name="_Toc92373437"/>
       <w:r>
         <w:rPr>
           <w:b/>
@@ -1701,9 +1702,63 @@
           <w:sz w:val="44"/>
           <w:szCs w:val="44"/>
         </w:rPr>
+        <w:t>DE QUE TRATA EL VIDEOJUEGO</w:t>
+      </w:r>
+      <w:bookmarkEnd w:id="1"/>
+    </w:p>
+    <w:p>
+      <w:pPr>
+        <w:jc w:val="both"/>
+      </w:pPr>
+    </w:p>
+    <w:p>
+      <w:pPr>
+        <w:jc w:val="both"/>
+      </w:pPr>
+      <w:r>
+        <w:t>El videojuego llamado Rasca &amp; Pica trata de encontrar a un malvado ratón que se esconde dentro de una serie de casillas antes de que se coma nuestro queso.</w:t>
+      </w:r>
+    </w:p>
+    <w:p>
+      <w:pPr>
+        <w:jc w:val="both"/>
+      </w:pPr>
+    </w:p>
+    <w:p>
+      <w:pPr>
+        <w:pStyle w:val="Ttulo1"/>
+        <w:numPr>
+          <w:ilvl w:val="0"/>
+          <w:numId w:val="5"/>
+        </w:numPr>
+        <w:jc w:val="both"/>
+        <w:rPr>
+          <w:b/>
+          <w:bCs/>
+          <w:sz w:val="44"/>
+          <w:szCs w:val="44"/>
+        </w:rPr>
+      </w:pPr>
+      <w:r>
+        <w:rPr>
+          <w:b/>
+          <w:bCs/>
+          <w:sz w:val="44"/>
+          <w:szCs w:val="44"/>
+        </w:rPr>
+        <w:t xml:space="preserve"> </w:t>
+      </w:r>
+      <w:bookmarkStart w:id="2" w:name="_Toc92373438"/>
+      <w:r>
+        <w:rPr>
+          <w:b/>
+          <w:bCs/>
+          <w:sz w:val="44"/>
+          <w:szCs w:val="44"/>
+        </w:rPr>
         <w:t>COMO SE JUEGA</w:t>
       </w:r>
-      <w:bookmarkEnd w:id="1"/>
+      <w:bookmarkEnd w:id="2"/>
     </w:p>
     <w:p>
       <w:pPr>
@@ -1729,7 +1784,40 @@
         <w:t>Podrá</w:t>
       </w:r>
       <w:r>
-        <w:t xml:space="preserve"> pulsar tantas veces como casillas tenga el tablero, pero si activa el asistente cada turno que pulse sobre la casilla sospechosa se le descontaran el doble de puntos. </w:t>
+        <w:t xml:space="preserve"> pulsar tantas veces como </w:t>
+      </w:r>
+      <w:r>
+        <w:t xml:space="preserve">puntos tengas disponibles, y tendrás tantos puntos como </w:t>
+      </w:r>
+      <w:r>
+        <w:t>casillas tenga el tablero</w:t>
+      </w:r>
+      <w:r>
+        <w:t>.</w:t>
+      </w:r>
+      <w:r>
+        <w:t xml:space="preserve"> </w:t>
+      </w:r>
+      <w:r>
+        <w:t>Puedes</w:t>
+      </w:r>
+      <w:r>
+        <w:t xml:space="preserve"> activa</w:t>
+      </w:r>
+      <w:r>
+        <w:t>r</w:t>
+      </w:r>
+      <w:r>
+        <w:t xml:space="preserve"> el asistente </w:t>
+      </w:r>
+      <w:r>
+        <w:t xml:space="preserve">en </w:t>
+      </w:r>
+      <w:r>
+        <w:t>cada turn</w:t>
+      </w:r>
+      <w:r>
+        <w:t>o, pero descontara x2 puntos.</w:t>
       </w:r>
     </w:p>
     <w:p>
@@ -1764,16 +1852,16 @@
           <w:noProof/>
         </w:rPr>
         <w:drawing>
-          <wp:anchor distT="0" distB="0" distL="114300" distR="114300" simplePos="0" relativeHeight="251661312" behindDoc="1" locked="0" layoutInCell="1" allowOverlap="1" wp14:anchorId="0537F01A" wp14:editId="0D8C1B2B">
+          <wp:anchor distT="0" distB="0" distL="114300" distR="114300" simplePos="0" relativeHeight="251661312" behindDoc="1" locked="0" layoutInCell="1" allowOverlap="1" wp14:anchorId="0537F01A" wp14:editId="37907302">
             <wp:simplePos x="0" y="0"/>
             <wp:positionH relativeFrom="margin">
               <wp:align>center</wp:align>
             </wp:positionH>
             <wp:positionV relativeFrom="paragraph">
-              <wp:posOffset>119380</wp:posOffset>
+              <wp:posOffset>5080</wp:posOffset>
             </wp:positionV>
-            <wp:extent cx="4374107" cy="4432744"/>
-            <wp:effectExtent l="0" t="0" r="7620" b="6350"/>
+            <wp:extent cx="3449053" cy="3495289"/>
+            <wp:effectExtent l="0" t="0" r="0" b="0"/>
             <wp:wrapNone/>
             <wp:docPr id="45" name="Imagen 45"/>
             <wp:cNvGraphicFramePr>
@@ -1787,7 +1875,7 @@
                     <pic:cNvPicPr/>
                   </pic:nvPicPr>
                   <pic:blipFill>
-                    <a:blip r:embed="rId11">
+                    <a:blip r:embed="rId11" cstate="print">
                       <a:extLst>
                         <a:ext uri="{28A0092B-C50C-407E-A947-70E740481C1C}">
                           <a14:useLocalDpi xmlns:a14="http://schemas.microsoft.com/office/drawing/2010/main" val="0"/>
@@ -1801,7 +1889,7 @@
                   <pic:spPr>
                     <a:xfrm>
                       <a:off x="0" y="0"/>
-                      <a:ext cx="4374107" cy="4432744"/>
+                      <a:ext cx="3449053" cy="3495289"/>
                     </a:xfrm>
                     <a:prstGeom prst="rect">
                       <a:avLst/>
@@ -1877,31 +1965,6 @@
     </w:p>
     <w:p>
       <w:pPr>
-        <w:jc w:val="both"/>
-      </w:pPr>
-    </w:p>
-    <w:p>
-      <w:pPr>
-        <w:jc w:val="both"/>
-      </w:pPr>
-    </w:p>
-    <w:p>
-      <w:pPr>
-        <w:jc w:val="both"/>
-      </w:pPr>
-    </w:p>
-    <w:p>
-      <w:pPr>
-        <w:jc w:val="both"/>
-      </w:pPr>
-    </w:p>
-    <w:p>
-      <w:pPr>
-        <w:jc w:val="both"/>
-      </w:pPr>
-    </w:p>
-    <w:p>
-      <w:pPr>
         <w:pStyle w:val="Ttulo1"/>
         <w:numPr>
           <w:ilvl w:val="0"/>
@@ -1924,7 +1987,7 @@
         </w:rPr>
         <w:t xml:space="preserve"> </w:t>
       </w:r>
-      <w:bookmarkStart w:id="2" w:name="_Toc92284539"/>
+      <w:bookmarkStart w:id="3" w:name="_Toc92373439"/>
       <w:r>
         <w:rPr>
           <w:b/>
@@ -1934,7 +1997,7 @@
         </w:rPr>
         <w:t>COMO GANAR</w:t>
       </w:r>
-      <w:bookmarkEnd w:id="2"/>
+      <w:bookmarkEnd w:id="3"/>
     </w:p>
     <w:p>
       <w:pPr>
@@ -1963,10 +2026,10 @@
           <w:noProof/>
         </w:rPr>
         <w:drawing>
-          <wp:inline distT="0" distB="0" distL="0" distR="0" wp14:anchorId="4DC87C8D" wp14:editId="3B228457">
-            <wp:extent cx="5400040" cy="2464435"/>
+          <wp:inline distT="0" distB="0" distL="0" distR="0" wp14:anchorId="512D91EE" wp14:editId="75B365B4">
+            <wp:extent cx="5357495" cy="1796716"/>
             <wp:effectExtent l="0" t="0" r="0" b="0"/>
-            <wp:docPr id="46" name="Imagen 46"/>
+            <wp:docPr id="2" name="Imagen 2"/>
             <wp:cNvGraphicFramePr>
               <a:graphicFrameLocks xmlns:a="http://schemas.openxmlformats.org/drawingml/2006/main" noChangeAspect="1"/>
             </wp:cNvGraphicFramePr>
@@ -1974,23 +2037,36 @@
               <a:graphicData uri="http://schemas.openxmlformats.org/drawingml/2006/picture">
                 <pic:pic xmlns:pic="http://schemas.openxmlformats.org/drawingml/2006/picture">
                   <pic:nvPicPr>
-                    <pic:cNvPr id="1" name=""/>
-                    <pic:cNvPicPr/>
+                    <pic:cNvPr id="0" name="Picture 1"/>
+                    <pic:cNvPicPr>
+                      <a:picLocks noChangeAspect="1" noChangeArrowheads="1"/>
+                    </pic:cNvPicPr>
                   </pic:nvPicPr>
                   <pic:blipFill>
-                    <a:blip r:embed="rId12"/>
+                    <a:blip r:embed="rId12">
+                      <a:extLst>
+                        <a:ext uri="{28A0092B-C50C-407E-A947-70E740481C1C}">
+                          <a14:useLocalDpi xmlns:a14="http://schemas.microsoft.com/office/drawing/2010/main" val="0"/>
+                        </a:ext>
+                      </a:extLst>
+                    </a:blip>
+                    <a:srcRect/>
                     <a:stretch>
                       <a:fillRect/>
                     </a:stretch>
                   </pic:blipFill>
-                  <pic:spPr>
+                  <pic:spPr bwMode="auto">
                     <a:xfrm>
                       <a:off x="0" y="0"/>
-                      <a:ext cx="5400040" cy="2464435"/>
+                      <a:ext cx="5383402" cy="1805404"/>
                     </a:xfrm>
                     <a:prstGeom prst="rect">
                       <a:avLst/>
                     </a:prstGeom>
+                    <a:noFill/>
+                    <a:ln>
+                      <a:noFill/>
+                    </a:ln>
                   </pic:spPr>
                 </pic:pic>
               </a:graphicData>
@@ -2028,7 +2104,7 @@
         </w:rPr>
         <w:t xml:space="preserve"> </w:t>
       </w:r>
-      <w:bookmarkStart w:id="3" w:name="_Toc92284540"/>
+      <w:bookmarkStart w:id="4" w:name="_Toc92373440"/>
       <w:r>
         <w:rPr>
           <w:b/>
@@ -2036,9 +2112,27 @@
           <w:sz w:val="44"/>
           <w:szCs w:val="44"/>
         </w:rPr>
+        <w:t>¿</w:t>
+      </w:r>
+      <w:r>
+        <w:rPr>
+          <w:b/>
+          <w:bCs/>
+          <w:sz w:val="44"/>
+          <w:szCs w:val="44"/>
+        </w:rPr>
         <w:t>POR QUE HE PERDIDO</w:t>
       </w:r>
-      <w:bookmarkEnd w:id="3"/>
+      <w:r>
+        <w:rPr>
+          <w:b/>
+          <w:bCs/>
+          <w:sz w:val="44"/>
+          <w:szCs w:val="44"/>
+        </w:rPr>
+        <w:t>?</w:t>
+      </w:r>
+      <w:bookmarkEnd w:id="4"/>
     </w:p>
     <w:p>
       <w:pPr>
@@ -2067,10 +2161,10 @@
           <w:noProof/>
         </w:rPr>
         <w:drawing>
-          <wp:inline distT="0" distB="0" distL="0" distR="0" wp14:anchorId="215852F1" wp14:editId="6B9CD6A0">
-            <wp:extent cx="5400040" cy="2581275"/>
+          <wp:inline distT="0" distB="0" distL="0" distR="0" wp14:anchorId="744BA49F" wp14:editId="2FAC09EE">
+            <wp:extent cx="5400040" cy="1685925"/>
             <wp:effectExtent l="0" t="0" r="0" b="9525"/>
-            <wp:docPr id="80" name="Imagen 80"/>
+            <wp:docPr id="3" name="Imagen 3"/>
             <wp:cNvGraphicFramePr>
               <a:graphicFrameLocks xmlns:a="http://schemas.openxmlformats.org/drawingml/2006/main" noChangeAspect="1"/>
             </wp:cNvGraphicFramePr>
@@ -2090,7 +2184,7 @@
                   <pic:spPr>
                     <a:xfrm>
                       <a:off x="0" y="0"/>
-                      <a:ext cx="5400040" cy="2581275"/>
+                      <a:ext cx="5400040" cy="1685925"/>
                     </a:xfrm>
                     <a:prstGeom prst="rect">
                       <a:avLst/>
@@ -2115,6 +2209,36 @@
     </w:p>
     <w:p>
       <w:pPr>
+        <w:jc w:val="both"/>
+      </w:pPr>
+    </w:p>
+    <w:p>
+      <w:pPr>
+        <w:jc w:val="both"/>
+      </w:pPr>
+    </w:p>
+    <w:p>
+      <w:pPr>
+        <w:jc w:val="both"/>
+      </w:pPr>
+    </w:p>
+    <w:p>
+      <w:pPr>
+        <w:jc w:val="both"/>
+      </w:pPr>
+    </w:p>
+    <w:p>
+      <w:pPr>
+        <w:jc w:val="both"/>
+      </w:pPr>
+    </w:p>
+    <w:p>
+      <w:pPr>
+        <w:jc w:val="both"/>
+      </w:pPr>
+    </w:p>
+    <w:p>
+      <w:pPr>
         <w:pStyle w:val="Ttulo1"/>
         <w:numPr>
           <w:ilvl w:val="0"/>
@@ -2137,7 +2261,7 @@
         </w:rPr>
         <w:t xml:space="preserve"> </w:t>
       </w:r>
-      <w:bookmarkStart w:id="4" w:name="_Toc92284541"/>
+      <w:bookmarkStart w:id="5" w:name="_Toc92373441"/>
       <w:r>
         <w:rPr>
           <w:b/>
@@ -2147,7 +2271,7 @@
         </w:rPr>
         <w:t>CONFIGURACION INICIAL</w:t>
       </w:r>
-      <w:bookmarkEnd w:id="4"/>
+      <w:bookmarkEnd w:id="5"/>
     </w:p>
     <w:p>
       <w:pPr>
@@ -2161,9 +2285,17 @@
       <w:r>
         <w:t>Se permite al jugador realizar una configuración inicial</w:t>
       </w:r>
-    </w:p>
-    <w:p>
-      <w:pPr>
+      <w:r>
+        <w:t>.</w:t>
+      </w:r>
+    </w:p>
+    <w:p>
+      <w:pPr>
+        <w:pStyle w:val="Prrafodelista"/>
+        <w:numPr>
+          <w:ilvl w:val="0"/>
+          <w:numId w:val="9"/>
+        </w:numPr>
         <w:jc w:val="both"/>
       </w:pPr>
       <w:r>
@@ -2172,32 +2304,78 @@
     </w:p>
     <w:p>
       <w:pPr>
-        <w:jc w:val="both"/>
-      </w:pPr>
-      <w:r>
-        <w:t xml:space="preserve">El </w:t>
-      </w:r>
-      <w:r>
-        <w:t>número</w:t>
-      </w:r>
-      <w:r>
-        <w:t xml:space="preserve"> de filas y columnas que se desea.</w:t>
-      </w:r>
-    </w:p>
-    <w:p>
-      <w:pPr>
-        <w:jc w:val="both"/>
-      </w:pPr>
-      <w:r>
-        <w:t xml:space="preserve">IMPORTANTE: Empezara con tantos puntos como casillas tenga el tablero. </w:t>
-      </w:r>
-    </w:p>
-    <w:p>
-      <w:pPr>
-        <w:jc w:val="both"/>
-      </w:pPr>
-      <w:r>
-        <w:t xml:space="preserve">Asistente el cual </w:t>
+        <w:pStyle w:val="Prrafodelista"/>
+        <w:numPr>
+          <w:ilvl w:val="0"/>
+          <w:numId w:val="9"/>
+        </w:numPr>
+        <w:jc w:val="both"/>
+      </w:pPr>
+      <w:r>
+        <w:t>El número de filas</w:t>
+      </w:r>
+    </w:p>
+    <w:p>
+      <w:pPr>
+        <w:pStyle w:val="Prrafodelista"/>
+        <w:numPr>
+          <w:ilvl w:val="0"/>
+          <w:numId w:val="9"/>
+        </w:numPr>
+        <w:jc w:val="both"/>
+      </w:pPr>
+      <w:r>
+        <w:t xml:space="preserve">El número de </w:t>
+      </w:r>
+      <w:r>
+        <w:t xml:space="preserve">columnas </w:t>
+      </w:r>
+      <w:r>
+        <w:t>que se desea.</w:t>
+      </w:r>
+    </w:p>
+    <w:p>
+      <w:pPr>
+        <w:jc w:val="both"/>
+      </w:pPr>
+      <w:r>
+        <w:t>IMPORTANTE: Empezara con tantos puntos como casillas tenga el tablero</w:t>
+      </w:r>
+      <w:r>
+        <w:t xml:space="preserve"> (Filas x Columnas)</w:t>
+      </w:r>
+    </w:p>
+    <w:p>
+      <w:pPr>
+        <w:pStyle w:val="Prrafodelista"/>
+        <w:numPr>
+          <w:ilvl w:val="0"/>
+          <w:numId w:val="8"/>
+        </w:numPr>
+        <w:jc w:val="both"/>
+      </w:pPr>
+      <w:r>
+        <w:t>Si deseas tener el a</w:t>
+      </w:r>
+      <w:r>
+        <w:t>sistente</w:t>
+      </w:r>
+      <w:r>
+        <w:t xml:space="preserve"> activado o no,</w:t>
+      </w:r>
+      <w:r>
+        <w:t xml:space="preserve"> </w:t>
+      </w:r>
+    </w:p>
+    <w:p>
+      <w:pPr>
+        <w:jc w:val="both"/>
+      </w:pPr>
+      <w:r>
+        <w:t>E</w:t>
+      </w:r>
+      <w:r>
+        <w:t xml:space="preserve">ste </w:t>
       </w:r>
       <w:r>
         <w:t xml:space="preserve">te ayudara a encontrar al ratón, cuando este próximo al ratón este le mandara señales en el tablero representados con un 1, indicando que esta a una casilla en cualquier dirección. Recuerda que también </w:t>
@@ -2211,20 +2389,27 @@
     </w:p>
     <w:p>
       <w:pPr>
-        <w:jc w:val="both"/>
-      </w:pPr>
-      <w:r>
-        <w:t>Elije al ratón, M</w:t>
-      </w:r>
-      <w:r>
-        <w:t>ickey</w:t>
-      </w:r>
-      <w:r>
-        <w:t>, Pica, o Jerry.</w:t>
-      </w:r>
-    </w:p>
-    <w:p>
-      <w:pPr>
+        <w:pStyle w:val="Prrafodelista"/>
+        <w:numPr>
+          <w:ilvl w:val="0"/>
+          <w:numId w:val="8"/>
+        </w:numPr>
+        <w:jc w:val="both"/>
+      </w:pPr>
+      <w:r>
+        <w:t>Elije al ratón, Mickey, Pica, o Jerry</w:t>
+      </w:r>
+      <w:r>
+        <w:t xml:space="preserve"> o “Examinar…” donde podrás poner la imagen del ratón que tu desees.</w:t>
+      </w:r>
+    </w:p>
+    <w:p>
+      <w:pPr>
+        <w:pStyle w:val="Prrafodelista"/>
+        <w:numPr>
+          <w:ilvl w:val="0"/>
+          <w:numId w:val="8"/>
+        </w:numPr>
         <w:jc w:val="both"/>
       </w:pPr>
       <w:r>
@@ -2259,18 +2444,18 @@
           <w:noProof/>
         </w:rPr>
         <w:drawing>
-          <wp:anchor distT="0" distB="0" distL="114300" distR="114300" simplePos="0" relativeHeight="251660288" behindDoc="1" locked="0" layoutInCell="1" allowOverlap="1" wp14:anchorId="4DDF090E" wp14:editId="074DEE55">
+          <wp:anchor distT="0" distB="0" distL="114300" distR="114300" simplePos="0" relativeHeight="251663360" behindDoc="1" locked="0" layoutInCell="1" allowOverlap="1" wp14:anchorId="373BF9CC" wp14:editId="583765C4">
             <wp:simplePos x="0" y="0"/>
             <wp:positionH relativeFrom="margin">
               <wp:align>center</wp:align>
             </wp:positionH>
             <wp:positionV relativeFrom="paragraph">
-              <wp:posOffset>174625</wp:posOffset>
+              <wp:posOffset>73894</wp:posOffset>
             </wp:positionV>
-            <wp:extent cx="3684896" cy="3710029"/>
-            <wp:effectExtent l="0" t="0" r="0" b="5080"/>
+            <wp:extent cx="3807326" cy="3781359"/>
+            <wp:effectExtent l="0" t="0" r="3175" b="0"/>
             <wp:wrapNone/>
-            <wp:docPr id="42" name="Imagen 42"/>
+            <wp:docPr id="5" name="Imagen 5"/>
             <wp:cNvGraphicFramePr>
               <a:graphicFrameLocks xmlns:a="http://schemas.openxmlformats.org/drawingml/2006/main" noChangeAspect="1"/>
             </wp:cNvGraphicFramePr>
@@ -2296,7 +2481,7 @@
                   <pic:spPr>
                     <a:xfrm>
                       <a:off x="0" y="0"/>
-                      <a:ext cx="3684896" cy="3710029"/>
+                      <a:ext cx="3807326" cy="3781359"/>
                     </a:xfrm>
                     <a:prstGeom prst="rect">
                       <a:avLst/>
@@ -2387,16 +2572,6 @@
     </w:p>
     <w:p>
       <w:pPr>
-        <w:jc w:val="both"/>
-      </w:pPr>
-    </w:p>
-    <w:p>
-      <w:pPr>
-        <w:jc w:val="both"/>
-      </w:pPr>
-    </w:p>
-    <w:p>
-      <w:pPr>
         <w:pStyle w:val="Ttulo1"/>
         <w:numPr>
           <w:ilvl w:val="0"/>
@@ -2419,7 +2594,7 @@
         </w:rPr>
         <w:t xml:space="preserve"> </w:t>
       </w:r>
-      <w:bookmarkStart w:id="5" w:name="_Toc92284542"/>
+      <w:bookmarkStart w:id="6" w:name="_Toc92373442"/>
       <w:r>
         <w:rPr>
           <w:b/>
@@ -2429,48 +2604,27 @@
         </w:rPr>
         <w:t>CAMBIAR CONFIGURACION ACTUAL</w:t>
       </w:r>
-      <w:bookmarkEnd w:id="5"/>
-    </w:p>
-    <w:p>
-      <w:pPr>
-        <w:jc w:val="both"/>
-      </w:pPr>
-    </w:p>
-    <w:p>
-      <w:pPr>
-        <w:jc w:val="both"/>
-      </w:pPr>
-      <w:r>
-        <w:t>Pulse sobre el botón “</w:t>
-      </w:r>
-      <w:r>
-        <w:t>Configuración</w:t>
-      </w:r>
-      <w:r>
-        <w:t xml:space="preserve">” situado en el </w:t>
-      </w:r>
-      <w:r>
-        <w:t>Menú</w:t>
-      </w:r>
-      <w:r>
-        <w:t xml:space="preserve"> Bar, arriba a la izquierda de la ventana. </w:t>
-      </w:r>
-    </w:p>
-    <w:p>
-      <w:pPr>
-        <w:jc w:val="both"/>
-      </w:pPr>
-      <w:r>
-        <w:t>Ahora pulse sobre el botón “</w:t>
-      </w:r>
-      <w:r>
-        <w:t>Nueva Configuración”, este</w:t>
-      </w:r>
-      <w:r>
-        <w:t xml:space="preserve"> </w:t>
-      </w:r>
-      <w:r>
-        <w:t>le pedirá confirmación ya que la partida actual se perderá y volverá a abrir la ventana de configuración de partida donde podrá cambiar la configuración actual.</w:t>
+      <w:bookmarkEnd w:id="6"/>
+    </w:p>
+    <w:p>
+      <w:pPr>
+        <w:jc w:val="both"/>
+      </w:pPr>
+    </w:p>
+    <w:p>
+      <w:pPr>
+        <w:jc w:val="both"/>
+      </w:pPr>
+      <w:r>
+        <w:t xml:space="preserve">Pulse sobre el botón “Configuración” situado en el Menú Bar, arriba a la izquierda de la ventana. </w:t>
+      </w:r>
+    </w:p>
+    <w:p>
+      <w:pPr>
+        <w:jc w:val="both"/>
+      </w:pPr>
+      <w:r>
+        <w:t>Ahora pulse sobre el botón “Nueva Configuración”, este le pedirá confirmación ya que la partida actual se perderá y volverá a abrir la ventana de configuración de partida donde podrá cambiar la configuración actual.</w:t>
       </w:r>
     </w:p>
     <w:p>
@@ -2547,7 +2701,7 @@
         </w:rPr>
         <w:t xml:space="preserve"> </w:t>
       </w:r>
-      <w:bookmarkStart w:id="6" w:name="_Toc92284543"/>
+      <w:bookmarkStart w:id="7" w:name="_Toc92373443"/>
       <w:r>
         <w:rPr>
           <w:b/>
@@ -2575,7 +2729,7 @@
         </w:rPr>
         <w:t>CIAR LA PARTIDA</w:t>
       </w:r>
-      <w:bookmarkEnd w:id="6"/>
+      <w:bookmarkEnd w:id="7"/>
     </w:p>
     <w:p>
       <w:pPr>
@@ -2618,10 +2772,7 @@
         <w:t>” este</w:t>
       </w:r>
       <w:r>
-        <w:t xml:space="preserve">le pedirá confirmación ya que la partida actual se </w:t>
-      </w:r>
-      <w:r>
-        <w:t>perderá y se iniciara el juego nuevamente con la</w:t>
+        <w:t>le pedirá confirmación ya que la partida actual se perderá y se iniciara el juego nuevamente con la</w:t>
       </w:r>
       <w:r>
         <w:t xml:space="preserve"> configuración inicial de la partida.</w:t>
@@ -2760,7 +2911,7 @@
         </w:rPr>
         <w:t xml:space="preserve"> </w:t>
       </w:r>
-      <w:bookmarkStart w:id="7" w:name="_Toc92284544"/>
+      <w:bookmarkStart w:id="8" w:name="_Toc92373444"/>
       <w:r>
         <w:rPr>
           <w:b/>
@@ -2770,30 +2921,80 @@
         </w:rPr>
         <w:t>RANKING</w:t>
       </w:r>
-      <w:bookmarkEnd w:id="7"/>
-    </w:p>
-    <w:p>
-      <w:pPr>
-        <w:jc w:val="both"/>
-      </w:pPr>
-    </w:p>
-    <w:p>
-      <w:pPr>
-        <w:jc w:val="both"/>
-      </w:pPr>
-      <w:r>
-        <w:t xml:space="preserve">Muestra un histórico con los jugadores mas exitosos de Jasca &amp; Pica. </w:t>
+      <w:bookmarkEnd w:id="8"/>
+    </w:p>
+    <w:p>
+      <w:pPr>
+        <w:jc w:val="both"/>
+      </w:pPr>
+    </w:p>
+    <w:p>
+      <w:pPr>
+        <w:jc w:val="both"/>
+      </w:pPr>
+      <w:r>
+        <w:t>Muestra un histórico con los</w:t>
+      </w:r>
+      <w:r>
+        <w:t xml:space="preserve"> 10</w:t>
+      </w:r>
+      <w:r>
+        <w:t xml:space="preserve"> jugadores </w:t>
+      </w:r>
+      <w:r>
+        <w:t>más</w:t>
+      </w:r>
+      <w:r>
+        <w:t xml:space="preserve"> exitosos de </w:t>
       </w:r>
       <w:proofErr w:type="spellStart"/>
       <w:r>
-        <w:t>Mostrara</w:t>
+        <w:t>R</w:t>
+      </w:r>
+      <w:r>
+        <w:t>asca&amp;Pica</w:t>
       </w:r>
       <w:proofErr w:type="spellEnd"/>
       <w:r>
+        <w:t xml:space="preserve">. </w:t>
+      </w:r>
+    </w:p>
+    <w:p>
+      <w:pPr>
+        <w:jc w:val="both"/>
+      </w:pPr>
+      <w:r>
+        <w:t>Mostrará</w:t>
+      </w:r>
+      <w:r>
         <w:t xml:space="preserve"> su posición en el ranking, su nombre de usuario representativo y</w:t>
       </w:r>
       <w:r>
-        <w:t xml:space="preserve"> con cuantos puntos han conseguido encontrar al ratón.</w:t>
+        <w:t xml:space="preserve"> con cuantos puntos</w:t>
+      </w:r>
+      <w:r>
+        <w:t xml:space="preserve"> ha</w:t>
+      </w:r>
+      <w:r>
+        <w:t xml:space="preserve"> conseguido</w:t>
+      </w:r>
+      <w:r>
+        <w:t xml:space="preserve"> al</w:t>
+      </w:r>
+      <w:r>
+        <w:t xml:space="preserve"> encontrar </w:t>
+      </w:r>
+      <w:r>
+        <w:t xml:space="preserve">el </w:t>
+      </w:r>
+      <w:r>
+        <w:t>ratón</w:t>
+      </w:r>
+      <w:r>
+        <w:t xml:space="preserve"> antes de que comiera el queso</w:t>
+      </w:r>
+      <w:r>
+        <w:t>.</w:t>
       </w:r>
     </w:p>
     <w:p>
@@ -2818,6 +3019,20 @@
       </w:pPr>
       <w:r>
         <w:t>También aparecerá automáticamente cuando se gane o pierda la partida.</w:t>
+      </w:r>
+    </w:p>
+    <w:p>
+      <w:pPr>
+        <w:jc w:val="both"/>
+      </w:pPr>
+      <w:r>
+        <w:t>Además</w:t>
+      </w:r>
+      <w:r>
+        <w:t xml:space="preserve">, dentro de ranking </w:t>
+      </w:r>
+      <w:r>
+        <w:t>podrá empezar de nuevo, o configurar una nueva partida.</w:t>
       </w:r>
     </w:p>
     <w:p>
@@ -2948,31 +3163,23 @@
     </w:p>
     <w:p>
       <w:pPr>
-        <w:jc w:val="both"/>
-      </w:pPr>
-    </w:p>
-    <w:p>
-      <w:pPr>
-        <w:jc w:val="both"/>
-      </w:pPr>
-    </w:p>
-    <w:p>
-      <w:pPr>
-        <w:jc w:val="both"/>
-      </w:pPr>
-    </w:p>
-    <w:p>
-      <w:pPr>
-        <w:jc w:val="both"/>
+        <w:jc w:val="center"/>
+      </w:pPr>
+    </w:p>
+    <w:p>
+      <w:pPr>
+        <w:jc w:val="center"/>
+      </w:pPr>
+    </w:p>
+    <w:p>
+      <w:pPr>
+        <w:jc w:val="center"/>
       </w:pPr>
     </w:p>
     <w:p>
       <w:pPr>
         <w:pStyle w:val="Ttulo1"/>
-        <w:numPr>
-          <w:ilvl w:val="0"/>
-          <w:numId w:val="5"/>
-        </w:numPr>
+        <w:ind w:left="360"/>
         <w:jc w:val="both"/>
         <w:rPr>
           <w:b/>
@@ -2981,6 +3188,7 @@
           <w:szCs w:val="44"/>
         </w:rPr>
       </w:pPr>
+      <w:bookmarkStart w:id="9" w:name="_Toc92373445"/>
       <w:r>
         <w:rPr>
           <w:b/>
@@ -2988,19 +3196,9 @@
           <w:sz w:val="44"/>
           <w:szCs w:val="44"/>
         </w:rPr>
-        <w:t xml:space="preserve"> </w:t>
-      </w:r>
-      <w:bookmarkStart w:id="8" w:name="_Toc92284545"/>
-      <w:r>
-        <w:rPr>
-          <w:b/>
-          <w:bCs/>
-          <w:sz w:val="44"/>
-          <w:szCs w:val="44"/>
-        </w:rPr>
-        <w:t>ACCESIBILIDAD</w:t>
-      </w:r>
-      <w:bookmarkEnd w:id="8"/>
+        <w:t>10. ACCESIBILIDAD</w:t>
+      </w:r>
+      <w:bookmarkEnd w:id="9"/>
     </w:p>
     <w:p/>
     <w:p>
@@ -3010,11 +3208,9 @@
       <w:r>
         <w:t xml:space="preserve">Pensando en las necesidades actuales de la población, nuestro equipo técnico ha implementado una </w:t>
       </w:r>
-      <w:proofErr w:type="spellStart"/>
-      <w:r>
-        <w:t>opcion</w:t>
-      </w:r>
-      <w:proofErr w:type="spellEnd"/>
+      <w:r>
+        <w:t>opción</w:t>
+      </w:r>
       <w:r>
         <w:t xml:space="preserve"> para mejorarle su experiencia en el juego.</w:t>
       </w:r>
@@ -3027,22 +3223,18 @@
       <w:r>
         <w:t xml:space="preserve">Lupa: </w:t>
       </w:r>
-      <w:proofErr w:type="spellStart"/>
-      <w:r>
-        <w:t>Abrira</w:t>
-      </w:r>
-      <w:proofErr w:type="spellEnd"/>
+      <w:r>
+        <w:t>Abrirá</w:t>
+      </w:r>
       <w:r>
         <w:t xml:space="preserve"> la lupa de Windows pudiendo aplicar zoom sobre la pantalla. Para acceder a ella , la encontrara en </w:t>
       </w:r>
       <w:r>
         <w:t xml:space="preserve">la tercera </w:t>
       </w:r>
-      <w:proofErr w:type="spellStart"/>
-      <w:r>
-        <w:t>opcion</w:t>
-      </w:r>
-      <w:proofErr w:type="spellEnd"/>
+      <w:r>
+        <w:t>opción</w:t>
+      </w:r>
       <w:r>
         <w:t xml:space="preserve"> de </w:t>
       </w:r>
@@ -3205,10 +3397,7 @@
     <w:p>
       <w:pPr>
         <w:pStyle w:val="Ttulo1"/>
-        <w:numPr>
-          <w:ilvl w:val="0"/>
-          <w:numId w:val="5"/>
-        </w:numPr>
+        <w:ind w:left="360"/>
         <w:jc w:val="both"/>
         <w:rPr>
           <w:b/>
@@ -3217,7 +3406,7 @@
           <w:szCs w:val="44"/>
         </w:rPr>
       </w:pPr>
-      <w:bookmarkStart w:id="9" w:name="_Toc92284546"/>
+      <w:bookmarkStart w:id="10" w:name="_Toc92373446"/>
       <w:r>
         <w:rPr>
           <w:b/>
@@ -3225,9 +3414,18 @@
           <w:sz w:val="44"/>
           <w:szCs w:val="44"/>
         </w:rPr>
+        <w:t xml:space="preserve">11. </w:t>
+      </w:r>
+      <w:r>
+        <w:rPr>
+          <w:b/>
+          <w:bCs/>
+          <w:sz w:val="44"/>
+          <w:szCs w:val="44"/>
+        </w:rPr>
         <w:t>ACCEDER AL MANUAL</w:t>
       </w:r>
-      <w:bookmarkEnd w:id="9"/>
+      <w:bookmarkEnd w:id="10"/>
     </w:p>
     <w:p>
       <w:pPr>
@@ -3270,33 +3468,12 @@
       <w:pPr>
         <w:jc w:val="both"/>
       </w:pPr>
-      <w:proofErr w:type="spellStart"/>
-      <w:r>
-        <w:t>Tambien</w:t>
-      </w:r>
-      <w:proofErr w:type="spellEnd"/>
-      <w:r>
-        <w:t xml:space="preserve"> puede encontrar el </w:t>
-      </w:r>
-      <w:proofErr w:type="spellStart"/>
-      <w:r>
-        <w:t>pdf</w:t>
-      </w:r>
-      <w:proofErr w:type="spellEnd"/>
-      <w:r>
-        <w:t xml:space="preserve"> con el manual en la carpeta “archivos” proporcionada con el ZIP del videojuego.</w:t>
-      </w:r>
-    </w:p>
-    <w:p>
-      <w:pPr>
-        <w:jc w:val="center"/>
-      </w:pPr>
       <w:r>
         <w:rPr>
           <w:noProof/>
         </w:rPr>
         <w:drawing>
-          <wp:inline distT="0" distB="0" distL="0" distR="0" wp14:anchorId="218A3E91" wp14:editId="4F8F1365">
+          <wp:inline distT="0" distB="0" distL="0" distR="0" wp14:anchorId="2B2E976C" wp14:editId="3573C3B5">
             <wp:extent cx="4606290" cy="1958340"/>
             <wp:effectExtent l="0" t="0" r="3810" b="3810"/>
             <wp:docPr id="75" name="Imagen 75"/>
@@ -3344,78 +3521,121 @@
           </wp:inline>
         </w:drawing>
       </w:r>
-      <w:r>
+    </w:p>
+    <w:p>
+      <w:pPr>
+        <w:jc w:val="both"/>
+      </w:pPr>
+    </w:p>
+    <w:p>
+      <w:pPr>
+        <w:jc w:val="both"/>
+      </w:pPr>
+      <w:r>
+        <w:t>También</w:t>
+      </w:r>
+      <w:r>
+        <w:t xml:space="preserve"> puede encontrar el </w:t>
+      </w:r>
+      <w:proofErr w:type="spellStart"/>
+      <w:r>
+        <w:t>pdf</w:t>
+      </w:r>
+      <w:proofErr w:type="spellEnd"/>
+      <w:r>
+        <w:t xml:space="preserve"> con el manual en la carpeta “archivos” proporcionada con el ZIP del videojuego.</w:t>
+      </w:r>
+    </w:p>
+    <w:p>
+      <w:pPr>
+        <w:jc w:val="center"/>
+      </w:pPr>
+    </w:p>
+    <w:p>
+      <w:pPr>
+        <w:jc w:val="center"/>
         <w:rPr>
           <w:noProof/>
         </w:rPr>
-        <w:drawing>
-          <wp:inline distT="0" distB="0" distL="0" distR="0" wp14:anchorId="7036E4EB" wp14:editId="597BCDA5">
-            <wp:extent cx="4606290" cy="2831910"/>
-            <wp:effectExtent l="0" t="0" r="3810" b="6985"/>
-            <wp:docPr id="71" name="Imagen 71"/>
-            <wp:cNvGraphicFramePr>
-              <a:graphicFrameLocks xmlns:a="http://schemas.openxmlformats.org/drawingml/2006/main" noChangeAspect="1"/>
-            </wp:cNvGraphicFramePr>
-            <a:graphic xmlns:a="http://schemas.openxmlformats.org/drawingml/2006/main">
-              <a:graphicData uri="http://schemas.openxmlformats.org/drawingml/2006/picture">
-                <pic:pic xmlns:pic="http://schemas.openxmlformats.org/drawingml/2006/picture">
-                  <pic:nvPicPr>
-                    <pic:cNvPr id="0" name="Picture 10"/>
-                    <pic:cNvPicPr>
-                      <a:picLocks noChangeAspect="1" noChangeArrowheads="1"/>
-                    </pic:cNvPicPr>
-                  </pic:nvPicPr>
-                  <pic:blipFill>
-                    <a:blip r:embed="rId21">
-                      <a:extLst>
-                        <a:ext uri="{28A0092B-C50C-407E-A947-70E740481C1C}">
-                          <a14:useLocalDpi xmlns:a14="http://schemas.microsoft.com/office/drawing/2010/main" val="0"/>
-                        </a:ext>
-                      </a:extLst>
-                    </a:blip>
-                    <a:srcRect/>
-                    <a:stretch>
-                      <a:fillRect/>
-                    </a:stretch>
-                  </pic:blipFill>
-                  <pic:spPr bwMode="auto">
-                    <a:xfrm>
-                      <a:off x="0" y="0"/>
-                      <a:ext cx="4615504" cy="2837575"/>
-                    </a:xfrm>
-                    <a:prstGeom prst="rect">
-                      <a:avLst/>
-                    </a:prstGeom>
-                    <a:noFill/>
-                    <a:ln>
-                      <a:noFill/>
-                    </a:ln>
-                  </pic:spPr>
-                </pic:pic>
-              </a:graphicData>
-            </a:graphic>
-          </wp:inline>
-        </w:drawing>
-      </w:r>
+      </w:pPr>
     </w:p>
     <w:p>
       <w:pPr>
         <w:jc w:val="center"/>
+        <w:rPr>
+          <w:noProof/>
+        </w:rPr>
       </w:pPr>
     </w:p>
     <w:p>
       <w:pPr>
         <w:jc w:val="center"/>
+        <w:rPr>
+          <w:noProof/>
+        </w:rPr>
       </w:pPr>
     </w:p>
     <w:p>
       <w:pPr>
         <w:jc w:val="center"/>
+        <w:rPr>
+          <w:noProof/>
+        </w:rPr>
       </w:pPr>
     </w:p>
     <w:p>
       <w:pPr>
         <w:jc w:val="center"/>
+        <w:rPr>
+          <w:noProof/>
+        </w:rPr>
+      </w:pPr>
+    </w:p>
+    <w:p>
+      <w:pPr>
+        <w:jc w:val="center"/>
+        <w:rPr>
+          <w:noProof/>
+        </w:rPr>
+      </w:pPr>
+    </w:p>
+    <w:p>
+      <w:pPr>
+        <w:jc w:val="center"/>
+        <w:rPr>
+          <w:noProof/>
+        </w:rPr>
+      </w:pPr>
+    </w:p>
+    <w:p>
+      <w:pPr>
+        <w:jc w:val="center"/>
+        <w:rPr>
+          <w:noProof/>
+        </w:rPr>
+      </w:pPr>
+    </w:p>
+    <w:p>
+      <w:pPr>
+        <w:jc w:val="center"/>
+        <w:rPr>
+          <w:noProof/>
+        </w:rPr>
+      </w:pPr>
+    </w:p>
+    <w:p>
+      <w:pPr>
+        <w:jc w:val="center"/>
+      </w:pPr>
+    </w:p>
+    <w:p>
+      <w:pPr>
+        <w:jc w:val="center"/>
+      </w:pPr>
+    </w:p>
+    <w:p>
+      <w:pPr>
+        <w:jc w:val="center"/>
       </w:pPr>
     </w:p>
     <w:p/>
@@ -3427,10 +3647,7 @@
     <w:p>
       <w:pPr>
         <w:pStyle w:val="Ttulo1"/>
-        <w:numPr>
-          <w:ilvl w:val="0"/>
-          <w:numId w:val="5"/>
-        </w:numPr>
+        <w:ind w:left="360"/>
         <w:jc w:val="both"/>
         <w:rPr>
           <w:b/>
@@ -3439,7 +3656,7 @@
           <w:szCs w:val="44"/>
         </w:rPr>
       </w:pPr>
-      <w:bookmarkStart w:id="10" w:name="_Toc92284547"/>
+      <w:bookmarkStart w:id="11" w:name="_Toc92373447"/>
       <w:r>
         <w:rPr>
           <w:b/>
@@ -3447,7 +3664,7 @@
           <w:sz w:val="44"/>
           <w:szCs w:val="44"/>
         </w:rPr>
-        <w:t xml:space="preserve">ACERCA DE </w:t>
+        <w:t xml:space="preserve">12. </w:t>
       </w:r>
       <w:r>
         <w:rPr>
@@ -3456,7 +3673,7 @@
           <w:sz w:val="44"/>
           <w:szCs w:val="44"/>
         </w:rPr>
-        <w:t>…</w:t>
+        <w:t xml:space="preserve">ACERCA DE </w:t>
       </w:r>
       <w:r>
         <w:rPr>
@@ -3465,10 +3682,20 @@
           <w:sz w:val="44"/>
           <w:szCs w:val="44"/>
         </w:rPr>
+        <w:t>…</w:t>
+      </w:r>
+      <w:r>
+        <w:rPr>
+          <w:b/>
+          <w:bCs/>
+          <w:sz w:val="44"/>
+          <w:szCs w:val="44"/>
+        </w:rPr>
         <w:t xml:space="preserve"> PROGRAMADORES</w:t>
       </w:r>
-      <w:bookmarkEnd w:id="10"/>
-    </w:p>
+      <w:bookmarkEnd w:id="11"/>
+    </w:p>
+    <w:p/>
     <w:p>
       <w:pPr>
         <w:jc w:val="both"/>
@@ -3476,27 +3703,23 @@
       <w:r>
         <w:t xml:space="preserve">Para saber </w:t>
       </w:r>
+      <w:r>
+        <w:t>quién</w:t>
+      </w:r>
+      <w:r>
+        <w:t xml:space="preserve"> diseño este videojuego pulse sobre el </w:t>
+      </w:r>
       <w:proofErr w:type="spellStart"/>
       <w:r>
-        <w:t>quien</w:t>
+        <w:t>MenuBar</w:t>
       </w:r>
       <w:proofErr w:type="spellEnd"/>
       <w:r>
-        <w:t xml:space="preserve"> diseño este videojuego pulse sobre el </w:t>
-      </w:r>
-      <w:proofErr w:type="spellStart"/>
-      <w:r>
-        <w:t>MenuBar</w:t>
-      </w:r>
-      <w:proofErr w:type="spellEnd"/>
-      <w:r>
         <w:t xml:space="preserve"> cuarta </w:t>
       </w:r>
-      <w:proofErr w:type="spellStart"/>
-      <w:r>
-        <w:t>opcion</w:t>
-      </w:r>
-      <w:proofErr w:type="spellEnd"/>
+      <w:r>
+        <w:t>opción</w:t>
+      </w:r>
       <w:r>
         <w:t xml:space="preserve"> “Ayuda” en el botón “</w:t>
       </w:r>
@@ -3563,6 +3786,11 @@
       <w:pPr>
         <w:jc w:val="both"/>
       </w:pPr>
+    </w:p>
+    <w:p>
+      <w:pPr>
+        <w:jc w:val="both"/>
+      </w:pPr>
       <w:r>
         <w:rPr>
           <w:noProof/>
@@ -3621,21 +3849,8 @@
     </w:p>
     <w:p>
       <w:pPr>
-        <w:jc w:val="both"/>
-      </w:pPr>
-    </w:p>
-    <w:p>
-      <w:pPr>
-        <w:jc w:val="both"/>
-      </w:pPr>
-    </w:p>
-    <w:p>
-      <w:pPr>
         <w:pStyle w:val="Ttulo1"/>
-        <w:numPr>
-          <w:ilvl w:val="0"/>
-          <w:numId w:val="5"/>
-        </w:numPr>
+        <w:ind w:left="360"/>
         <w:jc w:val="both"/>
         <w:rPr>
           <w:b/>
@@ -3644,7 +3859,7 @@
           <w:szCs w:val="44"/>
         </w:rPr>
       </w:pPr>
-      <w:bookmarkStart w:id="11" w:name="_Toc92284548"/>
+      <w:bookmarkStart w:id="12" w:name="_Toc92373448"/>
       <w:r>
         <w:rPr>
           <w:b/>
@@ -3652,80 +3867,196 @@
           <w:sz w:val="44"/>
           <w:szCs w:val="44"/>
         </w:rPr>
-        <w:t>EASTER EGG</w:t>
-      </w:r>
-      <w:bookmarkEnd w:id="11"/>
-    </w:p>
-    <w:p>
-      <w:pPr>
-        <w:jc w:val="both"/>
-      </w:pPr>
-      <w:r>
-        <w:t>Aun por implementar…. O no…. ( por implementar)</w:t>
-      </w:r>
-    </w:p>
-    <w:p>
-      <w:pPr>
-        <w:jc w:val="both"/>
-      </w:pPr>
-    </w:p>
-    <w:p>
-      <w:pPr>
-        <w:jc w:val="both"/>
-      </w:pPr>
-    </w:p>
-    <w:p>
-      <w:pPr>
-        <w:jc w:val="both"/>
-      </w:pPr>
-    </w:p>
-    <w:p>
-      <w:pPr>
-        <w:pStyle w:val="Ttulo1"/>
-        <w:numPr>
-          <w:ilvl w:val="0"/>
-          <w:numId w:val="5"/>
-        </w:numPr>
-        <w:jc w:val="both"/>
+        <w:t xml:space="preserve">13. </w:t>
+      </w:r>
+      <w:r>
         <w:rPr>
           <w:b/>
           <w:bCs/>
           <w:sz w:val="44"/>
           <w:szCs w:val="44"/>
         </w:rPr>
-      </w:pPr>
-      <w:bookmarkStart w:id="12" w:name="_Toc92284549"/>
-      <w:r>
-        <w:rPr>
-          <w:b/>
-          <w:bCs/>
-          <w:sz w:val="44"/>
-          <w:szCs w:val="44"/>
-        </w:rPr>
-        <w:t>INSTALACION</w:t>
+        <w:t>EASTER EGG</w:t>
       </w:r>
       <w:bookmarkEnd w:id="12"/>
     </w:p>
-    <w:p>
-      <w:pPr>
-        <w:jc w:val="both"/>
-      </w:pPr>
-    </w:p>
-    <w:p>
-      <w:pPr>
-        <w:jc w:val="both"/>
-      </w:pPr>
-      <w:r>
-        <w:t>El videojuego no requiere instalación, pero puede encontrar el ejecutable aparte del código en la carpeta adjunta en el ZIP llamada “</w:t>
+    <w:p/>
+    <w:p>
+      <w:pPr>
+        <w:jc w:val="both"/>
+      </w:pPr>
+      <w:r>
+        <w:t>Aun por implementar…. O no….</w:t>
+      </w:r>
+    </w:p>
+    <w:p>
+      <w:pPr>
+        <w:jc w:val="both"/>
+      </w:pPr>
+      <w:r>
+        <w:t>Si se pulsa 3 veces</w:t>
+      </w:r>
+      <w:r>
+        <w:t xml:space="preserve"> en la misma partida</w:t>
+      </w:r>
+      <w:r>
+        <w:t xml:space="preserve"> sobre el botón de </w:t>
       </w:r>
       <w:proofErr w:type="spellStart"/>
       <w:r>
-        <w:t>Rasca&amp;Pica_ElVideojuego</w:t>
+        <w:t>AcercaDe</w:t>
       </w:r>
       <w:proofErr w:type="spellEnd"/>
       <w:r>
-        <w:t>”.</w:t>
-      </w:r>
+        <w:t xml:space="preserve">… abrirá un enlace </w:t>
+      </w:r>
+      <w:r>
+        <w:t xml:space="preserve">en internet a la plataforma </w:t>
+      </w:r>
+      <w:proofErr w:type="spellStart"/>
+      <w:r>
+        <w:t>Y</w:t>
+      </w:r>
+      <w:r>
+        <w:t>outube</w:t>
+      </w:r>
+      <w:proofErr w:type="spellEnd"/>
+      <w:r>
+        <w:t xml:space="preserve"> con un video </w:t>
+      </w:r>
+      <w:r>
+        <w:t>cómico de</w:t>
+      </w:r>
+      <w:r>
+        <w:t xml:space="preserve"> gatitos los cuales son los 1 en el Ranking por excelencia cazando ratones</w:t>
+      </w:r>
+      <w:r>
+        <w:t xml:space="preserve"> además de adorables</w:t>
+      </w:r>
+      <w:r>
+        <w:t>.</w:t>
+      </w:r>
+    </w:p>
+    <w:p>
+      <w:pPr>
+        <w:jc w:val="both"/>
+      </w:pPr>
+    </w:p>
+    <w:p>
+      <w:pPr>
+        <w:jc w:val="both"/>
+      </w:pPr>
+    </w:p>
+    <w:p>
+      <w:pPr>
+        <w:jc w:val="center"/>
+        <w:rPr>
+          <w:i/>
+          <w:iCs/>
+          <w:sz w:val="24"/>
+          <w:szCs w:val="24"/>
+        </w:rPr>
+      </w:pPr>
+      <w:r>
+        <w:rPr>
+          <w:i/>
+          <w:iCs/>
+          <w:sz w:val="24"/>
+          <w:szCs w:val="24"/>
+        </w:rPr>
+        <w:t>El equipo de desarrollo le desea que haya disfrutado de nuestro primer videojuego.</w:t>
+      </w:r>
+    </w:p>
+    <w:p>
+      <w:pPr>
+        <w:jc w:val="center"/>
+        <w:rPr>
+          <w:i/>
+          <w:iCs/>
+          <w:sz w:val="24"/>
+          <w:szCs w:val="24"/>
+        </w:rPr>
+      </w:pPr>
+      <w:r>
+        <w:rPr>
+          <w:i/>
+          <w:iCs/>
+          <w:sz w:val="24"/>
+          <w:szCs w:val="24"/>
+        </w:rPr>
+        <w:t xml:space="preserve">Le agradeceríamos una puntuación </w:t>
+      </w:r>
+      <w:r>
+        <w:rPr>
+          <w:i/>
+          <w:iCs/>
+          <w:sz w:val="24"/>
+          <w:szCs w:val="24"/>
+        </w:rPr>
+        <w:t>favorable</w:t>
+      </w:r>
+      <w:r>
+        <w:rPr>
+          <w:i/>
+          <w:iCs/>
+          <w:sz w:val="24"/>
+          <w:szCs w:val="24"/>
+        </w:rPr>
+        <w:t xml:space="preserve"> en nuestra</w:t>
+      </w:r>
+      <w:r>
+        <w:rPr>
+          <w:i/>
+          <w:iCs/>
+          <w:sz w:val="24"/>
+          <w:szCs w:val="24"/>
+        </w:rPr>
+        <w:t xml:space="preserve"> nota del aula.</w:t>
+      </w:r>
+    </w:p>
+    <w:p>
+      <w:pPr>
+        <w:jc w:val="center"/>
+        <w:rPr>
+          <w:i/>
+          <w:iCs/>
+          <w:sz w:val="24"/>
+          <w:szCs w:val="24"/>
+        </w:rPr>
+      </w:pPr>
+      <w:r>
+        <w:rPr>
+          <w:i/>
+          <w:iCs/>
+          <w:sz w:val="24"/>
+          <w:szCs w:val="24"/>
+        </w:rPr>
+        <w:t>¡Gracias</w:t>
+      </w:r>
+      <w:r>
+        <w:rPr>
+          <w:i/>
+          <w:iCs/>
+          <w:sz w:val="24"/>
+          <w:szCs w:val="24"/>
+        </w:rPr>
+        <w:t>!.</w:t>
+      </w:r>
+    </w:p>
+    <w:p>
+      <w:pPr>
+        <w:jc w:val="both"/>
+      </w:pPr>
+    </w:p>
+    <w:p>
+      <w:pPr>
+        <w:jc w:val="both"/>
+      </w:pPr>
+    </w:p>
+    <w:p>
+      <w:pPr>
+        <w:jc w:val="both"/>
+      </w:pPr>
     </w:p>
     <w:sectPr>
       <w:headerReference w:type="default" r:id="rId24"/>
@@ -3775,6 +4106,7 @@
         <w:docPartUnique/>
       </w:docPartObj>
     </w:sdtPr>
+    <w:sdtEndPr/>
     <w:sdtContent>
       <w:p>
         <w:pPr>
@@ -4401,6 +4733,119 @@
 <file path=word/numbering.xml><?xml version="1.0" encoding="utf-8"?>
 <w:numbering xmlns:wpc="http://schemas.microsoft.com/office/word/2010/wordprocessingCanvas" xmlns:cx="http://schemas.microsoft.com/office/drawing/2014/chartex" xmlns:cx1="http://schemas.microsoft.com/office/drawing/2015/9/8/chartex" xmlns:cx2="http://schemas.microsoft.com/office/drawing/2015/10/21/chartex" xmlns:cx3="http://schemas.microsoft.com/office/drawing/2016/5/9/chartex" xmlns:cx4="http://schemas.microsoft.com/office/drawing/2016/5/10/chartex" xmlns:cx5="http://schemas.microsoft.com/office/drawing/2016/5/11/chartex" xmlns:cx6="http://schemas.microsoft.com/office/drawing/2016/5/12/chartex" xmlns:cx7="http://schemas.microsoft.com/office/drawing/2016/5/13/chartex" xmlns:cx8="http://schemas.microsoft.com/office/drawing/2016/5/14/chartex" xmlns:mc="http://schemas.openxmlformats.org/markup-compatibility/2006" xmlns:aink="http://schemas.microsoft.com/office/drawing/2016/ink" xmlns:am3d="http://schemas.microsoft.com/office/drawing/2017/model3d" xmlns:o="urn:schemas-microsoft-com:office:office" xmlns:r="http://schemas.openxmlformats.org/officeDocument/2006/relationships" xmlns:m="http://schemas.openxmlformats.org/officeDocument/2006/math" xmlns:v="urn:schemas-microsoft-com:vml" xmlns:wp14="http://schemas.microsoft.com/office/word/2010/wordprocessingDrawing" xmlns:wp="http://schemas.openxmlformats.org/drawingml/2006/wordprocessingDrawing" xmlns:w10="urn:schemas-microsoft-com:office:word" xmlns:w="http://schemas.openxmlformats.org/wordprocessingml/2006/main" xmlns:w14="http://schemas.microsoft.com/office/word/2010/wordml" xmlns:w15="http://schemas.microsoft.com/office/word/2012/wordml" xmlns:w16cex="http://schemas.microsoft.com/office/word/2018/wordml/cex" xmlns:w16cid="http://schemas.microsoft.com/office/word/2016/wordml/cid" xmlns:w16="http://schemas.microsoft.com/office/word/2018/wordml" xmlns:w16sdtdh="http://schemas.microsoft.com/office/word/2020/wordml/sdtdatahash" xmlns:w16se="http://schemas.microsoft.com/office/word/2015/wordml/symex" xmlns:wpg="http://schemas.microsoft.com/office/word/2010/wordprocessingGroup" xmlns:wpi="http://schemas.microsoft.com/office/word/2010/wordprocessingInk" xmlns:wne="http://schemas.microsoft.com/office/word/2006/wordml" xmlns:wps="http://schemas.microsoft.com/office/word/2010/wordprocessingShape" mc:Ignorable="w14 w15 w16se w16cid w16 w16cex w16sdtdh wp14">
   <w:abstractNum w:abstractNumId="0" w15:restartNumberingAfterBreak="0">
+    <w:nsid w:val="02604388"/>
+    <w:multiLevelType w:val="hybridMultilevel"/>
+    <w:tmpl w:val="AE4641B0"/>
+    <w:lvl w:ilvl="0" w:tplc="0C0A0001">
+      <w:start w:val="1"/>
+      <w:numFmt w:val="bullet"/>
+      <w:lvlText w:val=""/>
+      <w:lvlJc w:val="left"/>
+      <w:pPr>
+        <w:ind w:left="720" w:hanging="360"/>
+      </w:pPr>
+      <w:rPr>
+        <w:rFonts w:ascii="Symbol" w:hAnsi="Symbol" w:hint="default"/>
+      </w:rPr>
+    </w:lvl>
+    <w:lvl w:ilvl="1" w:tplc="0C0A0003" w:tentative="1">
+      <w:start w:val="1"/>
+      <w:numFmt w:val="bullet"/>
+      <w:lvlText w:val="o"/>
+      <w:lvlJc w:val="left"/>
+      <w:pPr>
+        <w:ind w:left="1440" w:hanging="360"/>
+      </w:pPr>
+      <w:rPr>
+        <w:rFonts w:ascii="Courier New" w:hAnsi="Courier New" w:cs="Courier New" w:hint="default"/>
+      </w:rPr>
+    </w:lvl>
+    <w:lvl w:ilvl="2" w:tplc="0C0A0005" w:tentative="1">
+      <w:start w:val="1"/>
+      <w:numFmt w:val="bullet"/>
+      <w:lvlText w:val=""/>
+      <w:lvlJc w:val="left"/>
+      <w:pPr>
+        <w:ind w:left="2160" w:hanging="360"/>
+      </w:pPr>
+      <w:rPr>
+        <w:rFonts w:ascii="Wingdings" w:hAnsi="Wingdings" w:hint="default"/>
+      </w:rPr>
+    </w:lvl>
+    <w:lvl w:ilvl="3" w:tplc="0C0A0001" w:tentative="1">
+      <w:start w:val="1"/>
+      <w:numFmt w:val="bullet"/>
+      <w:lvlText w:val=""/>
+      <w:lvlJc w:val="left"/>
+      <w:pPr>
+        <w:ind w:left="2880" w:hanging="360"/>
+      </w:pPr>
+      <w:rPr>
+        <w:rFonts w:ascii="Symbol" w:hAnsi="Symbol" w:hint="default"/>
+      </w:rPr>
+    </w:lvl>
+    <w:lvl w:ilvl="4" w:tplc="0C0A0003" w:tentative="1">
+      <w:start w:val="1"/>
+      <w:numFmt w:val="bullet"/>
+      <w:lvlText w:val="o"/>
+      <w:lvlJc w:val="left"/>
+      <w:pPr>
+        <w:ind w:left="3600" w:hanging="360"/>
+      </w:pPr>
+      <w:rPr>
+        <w:rFonts w:ascii="Courier New" w:hAnsi="Courier New" w:cs="Courier New" w:hint="default"/>
+      </w:rPr>
+    </w:lvl>
+    <w:lvl w:ilvl="5" w:tplc="0C0A0005" w:tentative="1">
+      <w:start w:val="1"/>
+      <w:numFmt w:val="bullet"/>
+      <w:lvlText w:val=""/>
+      <w:lvlJc w:val="left"/>
+      <w:pPr>
+        <w:ind w:left="4320" w:hanging="360"/>
+      </w:pPr>
+      <w:rPr>
+        <w:rFonts w:ascii="Wingdings" w:hAnsi="Wingdings" w:hint="default"/>
+      </w:rPr>
+    </w:lvl>
+    <w:lvl w:ilvl="6" w:tplc="0C0A0001" w:tentative="1">
+      <w:start w:val="1"/>
+      <w:numFmt w:val="bullet"/>
+      <w:lvlText w:val=""/>
+      <w:lvlJc w:val="left"/>
+      <w:pPr>
+        <w:ind w:left="5040" w:hanging="360"/>
+      </w:pPr>
+      <w:rPr>
+        <w:rFonts w:ascii="Symbol" w:hAnsi="Symbol" w:hint="default"/>
+      </w:rPr>
+    </w:lvl>
+    <w:lvl w:ilvl="7" w:tplc="0C0A0003" w:tentative="1">
+      <w:start w:val="1"/>
+      <w:numFmt w:val="bullet"/>
+      <w:lvlText w:val="o"/>
+      <w:lvlJc w:val="left"/>
+      <w:pPr>
+        <w:ind w:left="5760" w:hanging="360"/>
+      </w:pPr>
+      <w:rPr>
+        <w:rFonts w:ascii="Courier New" w:hAnsi="Courier New" w:cs="Courier New" w:hint="default"/>
+      </w:rPr>
+    </w:lvl>
+    <w:lvl w:ilvl="8" w:tplc="0C0A0005" w:tentative="1">
+      <w:start w:val="1"/>
+      <w:numFmt w:val="bullet"/>
+      <w:lvlText w:val=""/>
+      <w:lvlJc w:val="left"/>
+      <w:pPr>
+        <w:ind w:left="6480" w:hanging="360"/>
+      </w:pPr>
+      <w:rPr>
+        <w:rFonts w:ascii="Wingdings" w:hAnsi="Wingdings" w:hint="default"/>
+      </w:rPr>
+    </w:lvl>
+  </w:abstractNum>
+  <w:abstractNum w:abstractNumId="1" w15:restartNumberingAfterBreak="0">
     <w:nsid w:val="1FF941A1"/>
     <w:multiLevelType w:val="hybridMultilevel"/>
     <w:tmpl w:val="C2BE8DC8"/>
@@ -4486,7 +4931,120 @@
       </w:pPr>
     </w:lvl>
   </w:abstractNum>
-  <w:abstractNum w:abstractNumId="1" w15:restartNumberingAfterBreak="0">
+  <w:abstractNum w:abstractNumId="2" w15:restartNumberingAfterBreak="0">
+    <w:nsid w:val="21364D01"/>
+    <w:multiLevelType w:val="hybridMultilevel"/>
+    <w:tmpl w:val="B96841BA"/>
+    <w:lvl w:ilvl="0" w:tplc="0C0A0001">
+      <w:start w:val="1"/>
+      <w:numFmt w:val="bullet"/>
+      <w:lvlText w:val=""/>
+      <w:lvlJc w:val="left"/>
+      <w:pPr>
+        <w:ind w:left="1428" w:hanging="360"/>
+      </w:pPr>
+      <w:rPr>
+        <w:rFonts w:ascii="Symbol" w:hAnsi="Symbol" w:hint="default"/>
+      </w:rPr>
+    </w:lvl>
+    <w:lvl w:ilvl="1" w:tplc="0C0A0003" w:tentative="1">
+      <w:start w:val="1"/>
+      <w:numFmt w:val="bullet"/>
+      <w:lvlText w:val="o"/>
+      <w:lvlJc w:val="left"/>
+      <w:pPr>
+        <w:ind w:left="2148" w:hanging="360"/>
+      </w:pPr>
+      <w:rPr>
+        <w:rFonts w:ascii="Courier New" w:hAnsi="Courier New" w:cs="Courier New" w:hint="default"/>
+      </w:rPr>
+    </w:lvl>
+    <w:lvl w:ilvl="2" w:tplc="0C0A0005" w:tentative="1">
+      <w:start w:val="1"/>
+      <w:numFmt w:val="bullet"/>
+      <w:lvlText w:val=""/>
+      <w:lvlJc w:val="left"/>
+      <w:pPr>
+        <w:ind w:left="2868" w:hanging="360"/>
+      </w:pPr>
+      <w:rPr>
+        <w:rFonts w:ascii="Wingdings" w:hAnsi="Wingdings" w:hint="default"/>
+      </w:rPr>
+    </w:lvl>
+    <w:lvl w:ilvl="3" w:tplc="0C0A0001" w:tentative="1">
+      <w:start w:val="1"/>
+      <w:numFmt w:val="bullet"/>
+      <w:lvlText w:val=""/>
+      <w:lvlJc w:val="left"/>
+      <w:pPr>
+        <w:ind w:left="3588" w:hanging="360"/>
+      </w:pPr>
+      <w:rPr>
+        <w:rFonts w:ascii="Symbol" w:hAnsi="Symbol" w:hint="default"/>
+      </w:rPr>
+    </w:lvl>
+    <w:lvl w:ilvl="4" w:tplc="0C0A0003" w:tentative="1">
+      <w:start w:val="1"/>
+      <w:numFmt w:val="bullet"/>
+      <w:lvlText w:val="o"/>
+      <w:lvlJc w:val="left"/>
+      <w:pPr>
+        <w:ind w:left="4308" w:hanging="360"/>
+      </w:pPr>
+      <w:rPr>
+        <w:rFonts w:ascii="Courier New" w:hAnsi="Courier New" w:cs="Courier New" w:hint="default"/>
+      </w:rPr>
+    </w:lvl>
+    <w:lvl w:ilvl="5" w:tplc="0C0A0005" w:tentative="1">
+      <w:start w:val="1"/>
+      <w:numFmt w:val="bullet"/>
+      <w:lvlText w:val=""/>
+      <w:lvlJc w:val="left"/>
+      <w:pPr>
+        <w:ind w:left="5028" w:hanging="360"/>
+      </w:pPr>
+      <w:rPr>
+        <w:rFonts w:ascii="Wingdings" w:hAnsi="Wingdings" w:hint="default"/>
+      </w:rPr>
+    </w:lvl>
+    <w:lvl w:ilvl="6" w:tplc="0C0A0001" w:tentative="1">
+      <w:start w:val="1"/>
+      <w:numFmt w:val="bullet"/>
+      <w:lvlText w:val=""/>
+      <w:lvlJc w:val="left"/>
+      <w:pPr>
+        <w:ind w:left="5748" w:hanging="360"/>
+      </w:pPr>
+      <w:rPr>
+        <w:rFonts w:ascii="Symbol" w:hAnsi="Symbol" w:hint="default"/>
+      </w:rPr>
+    </w:lvl>
+    <w:lvl w:ilvl="7" w:tplc="0C0A0003" w:tentative="1">
+      <w:start w:val="1"/>
+      <w:numFmt w:val="bullet"/>
+      <w:lvlText w:val="o"/>
+      <w:lvlJc w:val="left"/>
+      <w:pPr>
+        <w:ind w:left="6468" w:hanging="360"/>
+      </w:pPr>
+      <w:rPr>
+        <w:rFonts w:ascii="Courier New" w:hAnsi="Courier New" w:cs="Courier New" w:hint="default"/>
+      </w:rPr>
+    </w:lvl>
+    <w:lvl w:ilvl="8" w:tplc="0C0A0005" w:tentative="1">
+      <w:start w:val="1"/>
+      <w:numFmt w:val="bullet"/>
+      <w:lvlText w:val=""/>
+      <w:lvlJc w:val="left"/>
+      <w:pPr>
+        <w:ind w:left="7188" w:hanging="360"/>
+      </w:pPr>
+      <w:rPr>
+        <w:rFonts w:ascii="Wingdings" w:hAnsi="Wingdings" w:hint="default"/>
+      </w:rPr>
+    </w:lvl>
+  </w:abstractNum>
+  <w:abstractNum w:abstractNumId="3" w15:restartNumberingAfterBreak="0">
     <w:nsid w:val="38F96094"/>
     <w:multiLevelType w:val="hybridMultilevel"/>
     <w:tmpl w:val="C2BE8DC8"/>
@@ -4572,7 +5130,120 @@
       </w:pPr>
     </w:lvl>
   </w:abstractNum>
-  <w:abstractNum w:abstractNumId="2" w15:restartNumberingAfterBreak="0">
+  <w:abstractNum w:abstractNumId="4" w15:restartNumberingAfterBreak="0">
+    <w:nsid w:val="3E731006"/>
+    <w:multiLevelType w:val="hybridMultilevel"/>
+    <w:tmpl w:val="003A0AC4"/>
+    <w:lvl w:ilvl="0" w:tplc="0C0A0001">
+      <w:start w:val="1"/>
+      <w:numFmt w:val="bullet"/>
+      <w:lvlText w:val=""/>
+      <w:lvlJc w:val="left"/>
+      <w:pPr>
+        <w:ind w:left="720" w:hanging="360"/>
+      </w:pPr>
+      <w:rPr>
+        <w:rFonts w:ascii="Symbol" w:hAnsi="Symbol" w:hint="default"/>
+      </w:rPr>
+    </w:lvl>
+    <w:lvl w:ilvl="1" w:tplc="0C0A0003" w:tentative="1">
+      <w:start w:val="1"/>
+      <w:numFmt w:val="bullet"/>
+      <w:lvlText w:val="o"/>
+      <w:lvlJc w:val="left"/>
+      <w:pPr>
+        <w:ind w:left="1440" w:hanging="360"/>
+      </w:pPr>
+      <w:rPr>
+        <w:rFonts w:ascii="Courier New" w:hAnsi="Courier New" w:cs="Courier New" w:hint="default"/>
+      </w:rPr>
+    </w:lvl>
+    <w:lvl w:ilvl="2" w:tplc="0C0A0005" w:tentative="1">
+      <w:start w:val="1"/>
+      <w:numFmt w:val="bullet"/>
+      <w:lvlText w:val=""/>
+      <w:lvlJc w:val="left"/>
+      <w:pPr>
+        <w:ind w:left="2160" w:hanging="360"/>
+      </w:pPr>
+      <w:rPr>
+        <w:rFonts w:ascii="Wingdings" w:hAnsi="Wingdings" w:hint="default"/>
+      </w:rPr>
+    </w:lvl>
+    <w:lvl w:ilvl="3" w:tplc="0C0A0001" w:tentative="1">
+      <w:start w:val="1"/>
+      <w:numFmt w:val="bullet"/>
+      <w:lvlText w:val=""/>
+      <w:lvlJc w:val="left"/>
+      <w:pPr>
+        <w:ind w:left="2880" w:hanging="360"/>
+      </w:pPr>
+      <w:rPr>
+        <w:rFonts w:ascii="Symbol" w:hAnsi="Symbol" w:hint="default"/>
+      </w:rPr>
+    </w:lvl>
+    <w:lvl w:ilvl="4" w:tplc="0C0A0003" w:tentative="1">
+      <w:start w:val="1"/>
+      <w:numFmt w:val="bullet"/>
+      <w:lvlText w:val="o"/>
+      <w:lvlJc w:val="left"/>
+      <w:pPr>
+        <w:ind w:left="3600" w:hanging="360"/>
+      </w:pPr>
+      <w:rPr>
+        <w:rFonts w:ascii="Courier New" w:hAnsi="Courier New" w:cs="Courier New" w:hint="default"/>
+      </w:rPr>
+    </w:lvl>
+    <w:lvl w:ilvl="5" w:tplc="0C0A0005" w:tentative="1">
+      <w:start w:val="1"/>
+      <w:numFmt w:val="bullet"/>
+      <w:lvlText w:val=""/>
+      <w:lvlJc w:val="left"/>
+      <w:pPr>
+        <w:ind w:left="4320" w:hanging="360"/>
+      </w:pPr>
+      <w:rPr>
+        <w:rFonts w:ascii="Wingdings" w:hAnsi="Wingdings" w:hint="default"/>
+      </w:rPr>
+    </w:lvl>
+    <w:lvl w:ilvl="6" w:tplc="0C0A0001" w:tentative="1">
+      <w:start w:val="1"/>
+      <w:numFmt w:val="bullet"/>
+      <w:lvlText w:val=""/>
+      <w:lvlJc w:val="left"/>
+      <w:pPr>
+        <w:ind w:left="5040" w:hanging="360"/>
+      </w:pPr>
+      <w:rPr>
+        <w:rFonts w:ascii="Symbol" w:hAnsi="Symbol" w:hint="default"/>
+      </w:rPr>
+    </w:lvl>
+    <w:lvl w:ilvl="7" w:tplc="0C0A0003" w:tentative="1">
+      <w:start w:val="1"/>
+      <w:numFmt w:val="bullet"/>
+      <w:lvlText w:val="o"/>
+      <w:lvlJc w:val="left"/>
+      <w:pPr>
+        <w:ind w:left="5760" w:hanging="360"/>
+      </w:pPr>
+      <w:rPr>
+        <w:rFonts w:ascii="Courier New" w:hAnsi="Courier New" w:cs="Courier New" w:hint="default"/>
+      </w:rPr>
+    </w:lvl>
+    <w:lvl w:ilvl="8" w:tplc="0C0A0005" w:tentative="1">
+      <w:start w:val="1"/>
+      <w:numFmt w:val="bullet"/>
+      <w:lvlText w:val=""/>
+      <w:lvlJc w:val="left"/>
+      <w:pPr>
+        <w:ind w:left="6480" w:hanging="360"/>
+      </w:pPr>
+      <w:rPr>
+        <w:rFonts w:ascii="Wingdings" w:hAnsi="Wingdings" w:hint="default"/>
+      </w:rPr>
+    </w:lvl>
+  </w:abstractNum>
+  <w:abstractNum w:abstractNumId="5" w15:restartNumberingAfterBreak="0">
     <w:nsid w:val="66BD39D5"/>
     <w:multiLevelType w:val="hybridMultilevel"/>
     <w:tmpl w:val="C130FC62"/>
@@ -4658,7 +5329,96 @@
       </w:pPr>
     </w:lvl>
   </w:abstractNum>
-  <w:abstractNum w:abstractNumId="3" w15:restartNumberingAfterBreak="0">
+  <w:abstractNum w:abstractNumId="6" w15:restartNumberingAfterBreak="0">
+    <w:nsid w:val="68BA6B8F"/>
+    <w:multiLevelType w:val="hybridMultilevel"/>
+    <w:tmpl w:val="AE628CE2"/>
+    <w:lvl w:ilvl="0" w:tplc="FFFFFFFF">
+      <w:start w:val="1"/>
+      <w:numFmt w:val="decimal"/>
+      <w:lvlText w:val="%1."/>
+      <w:lvlJc w:val="left"/>
+      <w:pPr>
+        <w:ind w:left="720" w:hanging="360"/>
+      </w:pPr>
+      <w:rPr>
+        <w:rFonts w:hint="default"/>
+      </w:rPr>
+    </w:lvl>
+    <w:lvl w:ilvl="1" w:tplc="FFFFFFFF">
+      <w:start w:val="1"/>
+      <w:numFmt w:val="lowerLetter"/>
+      <w:lvlText w:val="%2."/>
+      <w:lvlJc w:val="left"/>
+      <w:pPr>
+        <w:ind w:left="1440" w:hanging="360"/>
+      </w:pPr>
+    </w:lvl>
+    <w:lvl w:ilvl="2" w:tplc="FFFFFFFF" w:tentative="1">
+      <w:start w:val="1"/>
+      <w:numFmt w:val="lowerRoman"/>
+      <w:lvlText w:val="%3."/>
+      <w:lvlJc w:val="right"/>
+      <w:pPr>
+        <w:ind w:left="2160" w:hanging="180"/>
+      </w:pPr>
+    </w:lvl>
+    <w:lvl w:ilvl="3" w:tplc="FFFFFFFF" w:tentative="1">
+      <w:start w:val="1"/>
+      <w:numFmt w:val="decimal"/>
+      <w:lvlText w:val="%4."/>
+      <w:lvlJc w:val="left"/>
+      <w:pPr>
+        <w:ind w:left="2880" w:hanging="360"/>
+      </w:pPr>
+    </w:lvl>
+    <w:lvl w:ilvl="4" w:tplc="FFFFFFFF" w:tentative="1">
+      <w:start w:val="1"/>
+      <w:numFmt w:val="lowerLetter"/>
+      <w:lvlText w:val="%5."/>
+      <w:lvlJc w:val="left"/>
+      <w:pPr>
+        <w:ind w:left="3600" w:hanging="360"/>
+      </w:pPr>
+    </w:lvl>
+    <w:lvl w:ilvl="5" w:tplc="FFFFFFFF" w:tentative="1">
+      <w:start w:val="1"/>
+      <w:numFmt w:val="lowerRoman"/>
+      <w:lvlText w:val="%6."/>
+      <w:lvlJc w:val="right"/>
+      <w:pPr>
+        <w:ind w:left="4320" w:hanging="180"/>
+      </w:pPr>
+    </w:lvl>
+    <w:lvl w:ilvl="6" w:tplc="FFFFFFFF" w:tentative="1">
+      <w:start w:val="1"/>
+      <w:numFmt w:val="decimal"/>
+      <w:lvlText w:val="%7."/>
+      <w:lvlJc w:val="left"/>
+      <w:pPr>
+        <w:ind w:left="5040" w:hanging="360"/>
+      </w:pPr>
+    </w:lvl>
+    <w:lvl w:ilvl="7" w:tplc="FFFFFFFF" w:tentative="1">
+      <w:start w:val="1"/>
+      <w:numFmt w:val="lowerLetter"/>
+      <w:lvlText w:val="%8."/>
+      <w:lvlJc w:val="left"/>
+      <w:pPr>
+        <w:ind w:left="5760" w:hanging="360"/>
+      </w:pPr>
+    </w:lvl>
+    <w:lvl w:ilvl="8" w:tplc="FFFFFFFF" w:tentative="1">
+      <w:start w:val="1"/>
+      <w:numFmt w:val="lowerRoman"/>
+      <w:lvlText w:val="%9."/>
+      <w:lvlJc w:val="right"/>
+      <w:pPr>
+        <w:ind w:left="6480" w:hanging="180"/>
+      </w:pPr>
+    </w:lvl>
+  </w:abstractNum>
+  <w:abstractNum w:abstractNumId="7" w15:restartNumberingAfterBreak="0">
     <w:nsid w:val="7040262F"/>
     <w:multiLevelType w:val="hybridMultilevel"/>
     <w:tmpl w:val="AE628CE2"/>
@@ -4747,7 +5507,7 @@
       </w:pPr>
     </w:lvl>
   </w:abstractNum>
-  <w:abstractNum w:abstractNumId="4" w15:restartNumberingAfterBreak="0">
+  <w:abstractNum w:abstractNumId="8" w15:restartNumberingAfterBreak="0">
     <w:nsid w:val="7B8C0299"/>
     <w:multiLevelType w:val="hybridMultilevel"/>
     <w:tmpl w:val="C2BE8DC8"/>
@@ -4834,19 +5594,31 @@
     </w:lvl>
   </w:abstractNum>
   <w:num w:numId="1">
+    <w:abstractNumId w:val="5"/>
+  </w:num>
+  <w:num w:numId="2">
+    <w:abstractNumId w:val="8"/>
+  </w:num>
+  <w:num w:numId="3">
+    <w:abstractNumId w:val="3"/>
+  </w:num>
+  <w:num w:numId="4">
+    <w:abstractNumId w:val="1"/>
+  </w:num>
+  <w:num w:numId="5">
+    <w:abstractNumId w:val="7"/>
+  </w:num>
+  <w:num w:numId="6">
+    <w:abstractNumId w:val="6"/>
+  </w:num>
+  <w:num w:numId="7">
     <w:abstractNumId w:val="2"/>
   </w:num>
-  <w:num w:numId="2">
-    <w:abstractNumId w:val="4"/>
-  </w:num>
-  <w:num w:numId="3">
-    <w:abstractNumId w:val="1"/>
-  </w:num>
-  <w:num w:numId="4">
+  <w:num w:numId="8">
     <w:abstractNumId w:val="0"/>
   </w:num>
-  <w:num w:numId="5">
-    <w:abstractNumId w:val="3"/>
+  <w:num w:numId="9">
+    <w:abstractNumId w:val="4"/>
   </w:num>
 </w:numbering>
 </file>
@@ -4974,6 +5746,7 @@
     <w:lsdException w:name="HTML Sample" w:semiHidden="1" w:unhideWhenUsed="1"/>
     <w:lsdException w:name="HTML Typewriter" w:semiHidden="1" w:unhideWhenUsed="1"/>
     <w:lsdException w:name="HTML Variable" w:semiHidden="1" w:unhideWhenUsed="1"/>
+    <w:lsdException w:name="Normal Table" w:semiHidden="1" w:unhideWhenUsed="1"/>
     <w:lsdException w:name="annotation subject" w:semiHidden="1" w:unhideWhenUsed="1"/>
     <w:lsdException w:name="No List" w:semiHidden="1" w:unhideWhenUsed="1"/>
     <w:lsdException w:name="Outline List 1" w:semiHidden="1" w:unhideWhenUsed="1"/>
@@ -5020,8 +5793,10 @@
     <w:lsdException w:name="Table Subtle 2" w:semiHidden="1" w:unhideWhenUsed="1"/>
     <w:lsdException w:name="Table Web 1" w:semiHidden="1" w:unhideWhenUsed="1"/>
     <w:lsdException w:name="Table Web 2" w:semiHidden="1" w:unhideWhenUsed="1"/>
+    <w:lsdException w:name="Table Web 3" w:semiHidden="1" w:unhideWhenUsed="1"/>
     <w:lsdException w:name="Balloon Text" w:semiHidden="1" w:unhideWhenUsed="1"/>
     <w:lsdException w:name="Table Grid" w:uiPriority="39"/>
+    <w:lsdException w:name="Table Theme" w:semiHidden="1" w:unhideWhenUsed="1"/>
     <w:lsdException w:name="Placeholder Text" w:semiHidden="1"/>
     <w:lsdException w:name="No Spacing" w:uiPriority="1" w:qFormat="1"/>
     <w:lsdException w:name="Light Shading" w:uiPriority="60"/>

</xml_diff>

<commit_message>
100% Completado incluido extras, documentacion, comentarios, depuracion...
</commit_message>
<xml_diff>
--- a/Proyecto_Final_Git/archivos/manual.docx
+++ b/Proyecto_Final_Git/archivos/manual.docx
@@ -320,6 +320,13 @@
             </w:rPr>
             <w:t>UV – ETSE – EU – L</w:t>
           </w:r>
+          <w:r>
+            <w:rPr>
+              <w:sz w:val="28"/>
+              <w:szCs w:val="28"/>
+            </w:rPr>
+            <w:t>3</w:t>
+          </w:r>
         </w:p>
         <w:p>
           <w:pPr>
@@ -413,7 +420,7 @@
           <w:r>
             <w:fldChar w:fldCharType="separate"/>
           </w:r>
-          <w:hyperlink w:anchor="_Toc92373436" w:history="1">
+          <w:hyperlink w:anchor="_Toc92402254" w:history="1">
             <w:r>
               <w:rPr>
                 <w:rStyle w:val="Hipervnculo"/>
@@ -459,7 +466,7 @@
                 <w:noProof/>
                 <w:webHidden/>
               </w:rPr>
-              <w:instrText xml:space="preserve"> PAGEREF _Toc92373436 \h </w:instrText>
+              <w:instrText xml:space="preserve"> PAGEREF _Toc92402254 \h </w:instrText>
             </w:r>
             <w:r>
               <w:rPr>
@@ -503,7 +510,7 @@
               <w:lang w:eastAsia="es-ES"/>
             </w:rPr>
           </w:pPr>
-          <w:hyperlink w:anchor="_Toc92373437" w:history="1">
+          <w:hyperlink w:anchor="_Toc92402255" w:history="1">
             <w:r>
               <w:rPr>
                 <w:rStyle w:val="Hipervnculo"/>
@@ -549,7 +556,7 @@
                 <w:noProof/>
                 <w:webHidden/>
               </w:rPr>
-              <w:instrText xml:space="preserve"> PAGEREF _Toc92373437 \h </w:instrText>
+              <w:instrText xml:space="preserve"> PAGEREF _Toc92402255 \h </w:instrText>
             </w:r>
             <w:r>
               <w:rPr>
@@ -593,7 +600,7 @@
               <w:lang w:eastAsia="es-ES"/>
             </w:rPr>
           </w:pPr>
-          <w:hyperlink w:anchor="_Toc92373438" w:history="1">
+          <w:hyperlink w:anchor="_Toc92402256" w:history="1">
             <w:r>
               <w:rPr>
                 <w:rStyle w:val="Hipervnculo"/>
@@ -639,7 +646,7 @@
                 <w:noProof/>
                 <w:webHidden/>
               </w:rPr>
-              <w:instrText xml:space="preserve"> PAGEREF _Toc92373438 \h </w:instrText>
+              <w:instrText xml:space="preserve"> PAGEREF _Toc92402256 \h </w:instrText>
             </w:r>
             <w:r>
               <w:rPr>
@@ -683,7 +690,7 @@
               <w:lang w:eastAsia="es-ES"/>
             </w:rPr>
           </w:pPr>
-          <w:hyperlink w:anchor="_Toc92373439" w:history="1">
+          <w:hyperlink w:anchor="_Toc92402257" w:history="1">
             <w:r>
               <w:rPr>
                 <w:rStyle w:val="Hipervnculo"/>
@@ -729,7 +736,7 @@
                 <w:noProof/>
                 <w:webHidden/>
               </w:rPr>
-              <w:instrText xml:space="preserve"> PAGEREF _Toc92373439 \h </w:instrText>
+              <w:instrText xml:space="preserve"> PAGEREF _Toc92402257 \h </w:instrText>
             </w:r>
             <w:r>
               <w:rPr>
@@ -773,7 +780,7 @@
               <w:lang w:eastAsia="es-ES"/>
             </w:rPr>
           </w:pPr>
-          <w:hyperlink w:anchor="_Toc92373440" w:history="1">
+          <w:hyperlink w:anchor="_Toc92402258" w:history="1">
             <w:r>
               <w:rPr>
                 <w:rStyle w:val="Hipervnculo"/>
@@ -819,7 +826,7 @@
                 <w:noProof/>
                 <w:webHidden/>
               </w:rPr>
-              <w:instrText xml:space="preserve"> PAGEREF _Toc92373440 \h </w:instrText>
+              <w:instrText xml:space="preserve"> PAGEREF _Toc92402258 \h </w:instrText>
             </w:r>
             <w:r>
               <w:rPr>
@@ -863,7 +870,7 @@
               <w:lang w:eastAsia="es-ES"/>
             </w:rPr>
           </w:pPr>
-          <w:hyperlink w:anchor="_Toc92373441" w:history="1">
+          <w:hyperlink w:anchor="_Toc92402259" w:history="1">
             <w:r>
               <w:rPr>
                 <w:rStyle w:val="Hipervnculo"/>
@@ -909,7 +916,7 @@
                 <w:noProof/>
                 <w:webHidden/>
               </w:rPr>
-              <w:instrText xml:space="preserve"> PAGEREF _Toc92373441 \h </w:instrText>
+              <w:instrText xml:space="preserve"> PAGEREF _Toc92402259 \h </w:instrText>
             </w:r>
             <w:r>
               <w:rPr>
@@ -953,7 +960,7 @@
               <w:lang w:eastAsia="es-ES"/>
             </w:rPr>
           </w:pPr>
-          <w:hyperlink w:anchor="_Toc92373442" w:history="1">
+          <w:hyperlink w:anchor="_Toc92402260" w:history="1">
             <w:r>
               <w:rPr>
                 <w:rStyle w:val="Hipervnculo"/>
@@ -999,7 +1006,7 @@
                 <w:noProof/>
                 <w:webHidden/>
               </w:rPr>
-              <w:instrText xml:space="preserve"> PAGEREF _Toc92373442 \h </w:instrText>
+              <w:instrText xml:space="preserve"> PAGEREF _Toc92402260 \h </w:instrText>
             </w:r>
             <w:r>
               <w:rPr>
@@ -1043,7 +1050,7 @@
               <w:lang w:eastAsia="es-ES"/>
             </w:rPr>
           </w:pPr>
-          <w:hyperlink w:anchor="_Toc92373443" w:history="1">
+          <w:hyperlink w:anchor="_Toc92402261" w:history="1">
             <w:r>
               <w:rPr>
                 <w:rStyle w:val="Hipervnculo"/>
@@ -1089,7 +1096,7 @@
                 <w:noProof/>
                 <w:webHidden/>
               </w:rPr>
-              <w:instrText xml:space="preserve"> PAGEREF _Toc92373443 \h </w:instrText>
+              <w:instrText xml:space="preserve"> PAGEREF _Toc92402261 \h </w:instrText>
             </w:r>
             <w:r>
               <w:rPr>
@@ -1133,7 +1140,7 @@
               <w:lang w:eastAsia="es-ES"/>
             </w:rPr>
           </w:pPr>
-          <w:hyperlink w:anchor="_Toc92373444" w:history="1">
+          <w:hyperlink w:anchor="_Toc92402262" w:history="1">
             <w:r>
               <w:rPr>
                 <w:rStyle w:val="Hipervnculo"/>
@@ -1179,7 +1186,7 @@
                 <w:noProof/>
                 <w:webHidden/>
               </w:rPr>
-              <w:instrText xml:space="preserve"> PAGEREF _Toc92373444 \h </w:instrText>
+              <w:instrText xml:space="preserve"> PAGEREF _Toc92402262 \h </w:instrText>
             </w:r>
             <w:r>
               <w:rPr>
@@ -1222,7 +1229,7 @@
               <w:lang w:eastAsia="es-ES"/>
             </w:rPr>
           </w:pPr>
-          <w:hyperlink w:anchor="_Toc92373445" w:history="1">
+          <w:hyperlink w:anchor="_Toc92402263" w:history="1">
             <w:r>
               <w:rPr>
                 <w:rStyle w:val="Hipervnculo"/>
@@ -1269,7 +1276,7 @@
                 <w:noProof/>
                 <w:webHidden/>
               </w:rPr>
-              <w:instrText xml:space="preserve"> PAGEREF _Toc92373445 \h </w:instrText>
+              <w:instrText xml:space="preserve"> PAGEREF _Toc92402263 \h </w:instrText>
             </w:r>
             <w:r>
               <w:rPr>
@@ -1312,7 +1319,7 @@
               <w:lang w:eastAsia="es-ES"/>
             </w:rPr>
           </w:pPr>
-          <w:hyperlink w:anchor="_Toc92373446" w:history="1">
+          <w:hyperlink w:anchor="_Toc92402264" w:history="1">
             <w:r>
               <w:rPr>
                 <w:rStyle w:val="Hipervnculo"/>
@@ -1359,7 +1366,7 @@
                 <w:noProof/>
                 <w:webHidden/>
               </w:rPr>
-              <w:instrText xml:space="preserve"> PAGEREF _Toc92373446 \h </w:instrText>
+              <w:instrText xml:space="preserve"> PAGEREF _Toc92402264 \h </w:instrText>
             </w:r>
             <w:r>
               <w:rPr>
@@ -1402,7 +1409,7 @@
               <w:lang w:eastAsia="es-ES"/>
             </w:rPr>
           </w:pPr>
-          <w:hyperlink w:anchor="_Toc92373447" w:history="1">
+          <w:hyperlink w:anchor="_Toc92402265" w:history="1">
             <w:r>
               <w:rPr>
                 <w:rStyle w:val="Hipervnculo"/>
@@ -1449,7 +1456,7 @@
                 <w:noProof/>
                 <w:webHidden/>
               </w:rPr>
-              <w:instrText xml:space="preserve"> PAGEREF _Toc92373447 \h </w:instrText>
+              <w:instrText xml:space="preserve"> PAGEREF _Toc92402265 \h </w:instrText>
             </w:r>
             <w:r>
               <w:rPr>
@@ -1492,7 +1499,7 @@
               <w:lang w:eastAsia="es-ES"/>
             </w:rPr>
           </w:pPr>
-          <w:hyperlink w:anchor="_Toc92373448" w:history="1">
+          <w:hyperlink w:anchor="_Toc92402266" w:history="1">
             <w:r>
               <w:rPr>
                 <w:rStyle w:val="Hipervnculo"/>
@@ -1539,7 +1546,7 @@
                 <w:noProof/>
                 <w:webHidden/>
               </w:rPr>
-              <w:instrText xml:space="preserve"> PAGEREF _Toc92373448 \h </w:instrText>
+              <w:instrText xml:space="preserve"> PAGEREF _Toc92402266 \h </w:instrText>
             </w:r>
             <w:r>
               <w:rPr>
@@ -1632,7 +1639,7 @@
           <w:szCs w:val="44"/>
         </w:rPr>
       </w:pPr>
-      <w:bookmarkStart w:id="0" w:name="_Toc92373436"/>
+      <w:bookmarkStart w:id="0" w:name="_Toc92402254"/>
       <w:r>
         <w:rPr>
           <w:b/>
@@ -1662,7 +1669,21 @@
       </w:r>
       <w:proofErr w:type="spellEnd"/>
       <w:r>
-        <w:t>”.</w:t>
+        <w:t>”</w:t>
+      </w:r>
+      <w:r>
+        <w:t xml:space="preserve"> junto al manual en </w:t>
+      </w:r>
+      <w:proofErr w:type="spellStart"/>
+      <w:r>
+        <w:t>pdf</w:t>
+      </w:r>
+      <w:proofErr w:type="spellEnd"/>
+      <w:r>
+        <w:t xml:space="preserve"> y una carpeta con archivos del juego</w:t>
+      </w:r>
+      <w:r>
+        <w:t>.</w:t>
       </w:r>
     </w:p>
     <w:p>
@@ -1694,7 +1715,7 @@
         </w:rPr>
         <w:t xml:space="preserve"> </w:t>
       </w:r>
-      <w:bookmarkStart w:id="1" w:name="_Toc92373437"/>
+      <w:bookmarkStart w:id="1" w:name="_Toc92402255"/>
       <w:r>
         <w:rPr>
           <w:b/>
@@ -1748,7 +1769,7 @@
         </w:rPr>
         <w:t xml:space="preserve"> </w:t>
       </w:r>
-      <w:bookmarkStart w:id="2" w:name="_Toc92373438"/>
+      <w:bookmarkStart w:id="2" w:name="_Toc92402256"/>
       <w:r>
         <w:rPr>
           <w:b/>
@@ -1987,7 +2008,7 @@
         </w:rPr>
         <w:t xml:space="preserve"> </w:t>
       </w:r>
-      <w:bookmarkStart w:id="3" w:name="_Toc92373439"/>
+      <w:bookmarkStart w:id="3" w:name="_Toc92402257"/>
       <w:r>
         <w:rPr>
           <w:b/>
@@ -2104,7 +2125,7 @@
         </w:rPr>
         <w:t xml:space="preserve"> </w:t>
       </w:r>
-      <w:bookmarkStart w:id="4" w:name="_Toc92373440"/>
+      <w:bookmarkStart w:id="4" w:name="_Toc92402258"/>
       <w:r>
         <w:rPr>
           <w:b/>
@@ -2261,7 +2282,7 @@
         </w:rPr>
         <w:t xml:space="preserve"> </w:t>
       </w:r>
-      <w:bookmarkStart w:id="5" w:name="_Toc92373441"/>
+      <w:bookmarkStart w:id="5" w:name="_Toc92402259"/>
       <w:r>
         <w:rPr>
           <w:b/>
@@ -2594,7 +2615,7 @@
         </w:rPr>
         <w:t xml:space="preserve"> </w:t>
       </w:r>
-      <w:bookmarkStart w:id="6" w:name="_Toc92373442"/>
+      <w:bookmarkStart w:id="6" w:name="_Toc92402260"/>
       <w:r>
         <w:rPr>
           <w:b/>
@@ -2701,7 +2722,7 @@
         </w:rPr>
         <w:t xml:space="preserve"> </w:t>
       </w:r>
-      <w:bookmarkStart w:id="7" w:name="_Toc92373443"/>
+      <w:bookmarkStart w:id="7" w:name="_Toc92402261"/>
       <w:r>
         <w:rPr>
           <w:b/>
@@ -2911,7 +2932,7 @@
         </w:rPr>
         <w:t xml:space="preserve"> </w:t>
       </w:r>
-      <w:bookmarkStart w:id="8" w:name="_Toc92373444"/>
+      <w:bookmarkStart w:id="8" w:name="_Toc92402262"/>
       <w:r>
         <w:rPr>
           <w:b/>
@@ -3102,10 +3123,10 @@
           <w:noProof/>
         </w:rPr>
         <w:drawing>
-          <wp:inline distT="0" distB="0" distL="0" distR="0" wp14:anchorId="1ED0CA3A" wp14:editId="6E611BD0">
-            <wp:extent cx="4578985" cy="2675255"/>
-            <wp:effectExtent l="0" t="0" r="0" b="0"/>
-            <wp:docPr id="79" name="Imagen 79"/>
+          <wp:inline distT="0" distB="0" distL="0" distR="0" wp14:anchorId="4CF1D54B" wp14:editId="4D5D6752">
+            <wp:extent cx="4551741" cy="2840556"/>
+            <wp:effectExtent l="0" t="0" r="1270" b="0"/>
+            <wp:docPr id="4" name="Imagen 4"/>
             <wp:cNvGraphicFramePr>
               <a:graphicFrameLocks xmlns:a="http://schemas.openxmlformats.org/drawingml/2006/main" noChangeAspect="1"/>
             </wp:cNvGraphicFramePr>
@@ -3113,36 +3134,23 @@
               <a:graphicData uri="http://schemas.openxmlformats.org/drawingml/2006/picture">
                 <pic:pic xmlns:pic="http://schemas.openxmlformats.org/drawingml/2006/picture">
                   <pic:nvPicPr>
-                    <pic:cNvPr id="0" name="Picture 13"/>
-                    <pic:cNvPicPr>
-                      <a:picLocks noChangeAspect="1" noChangeArrowheads="1"/>
-                    </pic:cNvPicPr>
+                    <pic:cNvPr id="1" name=""/>
+                    <pic:cNvPicPr/>
                   </pic:nvPicPr>
                   <pic:blipFill>
-                    <a:blip r:embed="rId18">
-                      <a:extLst>
-                        <a:ext uri="{28A0092B-C50C-407E-A947-70E740481C1C}">
-                          <a14:useLocalDpi xmlns:a14="http://schemas.microsoft.com/office/drawing/2010/main" val="0"/>
-                        </a:ext>
-                      </a:extLst>
-                    </a:blip>
-                    <a:srcRect/>
+                    <a:blip r:embed="rId18"/>
                     <a:stretch>
                       <a:fillRect/>
                     </a:stretch>
                   </pic:blipFill>
-                  <pic:spPr bwMode="auto">
+                  <pic:spPr>
                     <a:xfrm>
                       <a:off x="0" y="0"/>
-                      <a:ext cx="4578985" cy="2675255"/>
+                      <a:ext cx="4576277" cy="2855868"/>
                     </a:xfrm>
                     <a:prstGeom prst="rect">
                       <a:avLst/>
                     </a:prstGeom>
-                    <a:noFill/>
-                    <a:ln>
-                      <a:noFill/>
-                    </a:ln>
                   </pic:spPr>
                 </pic:pic>
               </a:graphicData>
@@ -3166,16 +3174,7 @@
         <w:jc w:val="center"/>
       </w:pPr>
     </w:p>
-    <w:p>
-      <w:pPr>
-        <w:jc w:val="center"/>
-      </w:pPr>
-    </w:p>
-    <w:p>
-      <w:pPr>
-        <w:jc w:val="center"/>
-      </w:pPr>
-    </w:p>
+    <w:p/>
     <w:p>
       <w:pPr>
         <w:pStyle w:val="Ttulo1"/>
@@ -3188,7 +3187,7 @@
           <w:szCs w:val="44"/>
         </w:rPr>
       </w:pPr>
-      <w:bookmarkStart w:id="9" w:name="_Toc92373445"/>
+      <w:bookmarkStart w:id="9" w:name="_Toc92402263"/>
       <w:r>
         <w:rPr>
           <w:b/>
@@ -3406,7 +3405,7 @@
           <w:szCs w:val="44"/>
         </w:rPr>
       </w:pPr>
-      <w:bookmarkStart w:id="10" w:name="_Toc92373446"/>
+      <w:bookmarkStart w:id="10" w:name="_Toc92402264"/>
       <w:r>
         <w:rPr>
           <w:b/>
@@ -3535,15 +3534,33 @@
         <w:t>También</w:t>
       </w:r>
       <w:r>
-        <w:t xml:space="preserve"> puede encontrar el </w:t>
+        <w:t xml:space="preserve"> </w:t>
+      </w:r>
+      <w:r>
+        <w:t xml:space="preserve">puede encontrar el </w:t>
+      </w:r>
+      <w:r>
+        <w:t>manual.pdf</w:t>
+      </w:r>
+      <w:r>
+        <w:t xml:space="preserve"> aparte</w:t>
+      </w:r>
+      <w:r>
+        <w:t>, en</w:t>
+      </w:r>
+      <w:r>
+        <w:t xml:space="preserve"> la carpeta adjunta en el ZIP llamada “</w:t>
       </w:r>
       <w:proofErr w:type="spellStart"/>
       <w:r>
-        <w:t>pdf</w:t>
+        <w:t>Rasca&amp;Pica_ElVideojuego</w:t>
       </w:r>
       <w:proofErr w:type="spellEnd"/>
       <w:r>
-        <w:t xml:space="preserve"> con el manual en la carpeta “archivos” proporcionada con el ZIP del videojuego.</w:t>
+        <w:t>”</w:t>
+      </w:r>
+      <w:r>
+        <w:t>.</w:t>
       </w:r>
     </w:p>
     <w:p>
@@ -3656,7 +3673,7 @@
           <w:szCs w:val="44"/>
         </w:rPr>
       </w:pPr>
-      <w:bookmarkStart w:id="11" w:name="_Toc92373447"/>
+      <w:bookmarkStart w:id="11" w:name="_Toc92402265"/>
       <w:r>
         <w:rPr>
           <w:b/>
@@ -3859,7 +3876,7 @@
           <w:szCs w:val="44"/>
         </w:rPr>
       </w:pPr>
-      <w:bookmarkStart w:id="12" w:name="_Toc92373448"/>
+      <w:bookmarkStart w:id="12" w:name="_Toc92402266"/>
       <w:r>
         <w:rPr>
           <w:b/>
@@ -4031,16 +4048,7 @@
           <w:sz w:val="24"/>
           <w:szCs w:val="24"/>
         </w:rPr>
-        <w:t>¡Gracias</w:t>
-      </w:r>
-      <w:r>
-        <w:rPr>
-          <w:i/>
-          <w:iCs/>
-          <w:sz w:val="24"/>
-          <w:szCs w:val="24"/>
-        </w:rPr>
-        <w:t>!.</w:t>
+        <w:t>¡Gracias!.</w:t>
       </w:r>
     </w:p>
     <w:p>

</xml_diff>